<commit_message>
<model.py> finish confusion matrix and acc <score.py> simple object to calculate the acc <test_score.py> test to for the new class
</commit_message>
<xml_diff>
--- a/HW1 Dry.docx
+++ b/HW1 Dry.docx
@@ -1,6 +1,6 @@
 
 <file path=word/document.xml><?xml version="1.0" encoding="utf-8"?>
-<w:document xmlns:wpc="http://schemas.microsoft.com/office/word/2010/wordprocessingCanvas" xmlns:mc="http://schemas.openxmlformats.org/markup-compatibility/2006" xmlns:o="urn:schemas-microsoft-com:office:office" xmlns:r="http://schemas.openxmlformats.org/officeDocument/2006/relationships" xmlns:m="http://schemas.openxmlformats.org/officeDocument/2006/math" xmlns:v="urn:schemas-microsoft-com:vml" xmlns:wp14="http://schemas.microsoft.com/office/word/2010/wordprocessingDrawing" xmlns:wp="http://schemas.openxmlformats.org/drawingml/2006/wordprocessingDrawing" xmlns:w10="urn:schemas-microsoft-com:office:word" xmlns:w="http://schemas.openxmlformats.org/wordprocessingml/2006/main" xmlns:w14="http://schemas.microsoft.com/office/word/2010/wordml" xmlns:w15="http://schemas.microsoft.com/office/word/2012/wordml" xmlns:wpg="http://schemas.microsoft.com/office/word/2010/wordprocessingGroup" xmlns:wpi="http://schemas.microsoft.com/office/word/2010/wordprocessingInk" xmlns:wne="http://schemas.microsoft.com/office/word/2006/wordml" xmlns:wps="http://schemas.microsoft.com/office/word/2010/wordprocessingShape" mc:Ignorable="w14 w15 wp14">
+<w:document xmlns:wpc="http://schemas.microsoft.com/office/word/2010/wordprocessingCanvas" xmlns:cx="http://schemas.microsoft.com/office/drawing/2014/chartex" xmlns:cx1="http://schemas.microsoft.com/office/drawing/2015/9/8/chartex" xmlns:cx2="http://schemas.microsoft.com/office/drawing/2015/10/21/chartex" xmlns:cx3="http://schemas.microsoft.com/office/drawing/2016/5/9/chartex" xmlns:cx4="http://schemas.microsoft.com/office/drawing/2016/5/10/chartex" xmlns:cx5="http://schemas.microsoft.com/office/drawing/2016/5/11/chartex" xmlns:cx6="http://schemas.microsoft.com/office/drawing/2016/5/12/chartex" xmlns:cx7="http://schemas.microsoft.com/office/drawing/2016/5/13/chartex" xmlns:cx8="http://schemas.microsoft.com/office/drawing/2016/5/14/chartex" xmlns:mc="http://schemas.openxmlformats.org/markup-compatibility/2006" xmlns:aink="http://schemas.microsoft.com/office/drawing/2016/ink" xmlns:am3d="http://schemas.microsoft.com/office/drawing/2017/model3d" xmlns:o="urn:schemas-microsoft-com:office:office" xmlns:r="http://schemas.openxmlformats.org/officeDocument/2006/relationships" xmlns:m="http://schemas.openxmlformats.org/officeDocument/2006/math" xmlns:v="urn:schemas-microsoft-com:vml" xmlns:wp14="http://schemas.microsoft.com/office/word/2010/wordprocessingDrawing" xmlns:wp="http://schemas.openxmlformats.org/drawingml/2006/wordprocessingDrawing" xmlns:w10="urn:schemas-microsoft-com:office:word" xmlns:w="http://schemas.openxmlformats.org/wordprocessingml/2006/main" xmlns:w14="http://schemas.microsoft.com/office/word/2010/wordml" xmlns:w15="http://schemas.microsoft.com/office/word/2012/wordml" xmlns:w16cid="http://schemas.microsoft.com/office/word/2016/wordml/cid" xmlns:w16se="http://schemas.microsoft.com/office/word/2015/wordml/symex" xmlns:wpg="http://schemas.microsoft.com/office/word/2010/wordprocessingGroup" xmlns:wpi="http://schemas.microsoft.com/office/word/2010/wordprocessingInk" xmlns:wne="http://schemas.microsoft.com/office/word/2006/wordml" xmlns:wps="http://schemas.microsoft.com/office/word/2010/wordprocessingShape" mc:Ignorable="w14 w15 w16se w16cid wp14">
   <w:body>
     <w:p>
       <w:pPr>
@@ -8,6 +8,157 @@
           <w:b/>
           <w:bCs/>
           <w:u w:val="single"/>
+          <w:lang w:val="es-BO"/>
+        </w:rPr>
+      </w:pPr>
+      <w:r>
+        <w:rPr>
+          <w:b/>
+          <w:bCs/>
+          <w:u w:val="single"/>
+          <w:lang w:val="es-BO"/>
+        </w:rPr>
+        <w:t xml:space="preserve">NLP </w:t>
+      </w:r>
+      <w:r>
+        <w:rPr>
+          <w:b/>
+          <w:bCs/>
+          <w:u w:val="single"/>
+          <w:lang w:val="es-BO"/>
+        </w:rPr>
+        <w:t>hw1</w:t>
+      </w:r>
+    </w:p>
+    <w:p>
+      <w:pPr>
+        <w:pStyle w:val="Heading1"/>
+        <w:rPr>
+          <w:color w:val="000000" w:themeColor="text1"/>
+          <w:lang w:val="es-BO"/>
+          <w14:shadow w14:blurRad="38100" w14:dist="19050" w14:dir="2700000" w14:sx="100000" w14:sy="100000" w14:kx="0" w14:ky="0" w14:algn="tl">
+            <w14:schemeClr w14:val="dk1">
+              <w14:alpha w14:val="60000"/>
+            </w14:schemeClr>
+          </w14:shadow>
+          <w14:textOutline w14:w="0" w14:cap="flat" w14:cmpd="sng" w14:algn="ctr">
+            <w14:noFill/>
+            <w14:prstDash w14:val="solid"/>
+            <w14:round/>
+          </w14:textOutline>
+        </w:rPr>
+      </w:pPr>
+      <w:r>
+        <w:rPr>
+          <w:color w:val="000000" w:themeColor="text1"/>
+          <w:lang w:val="es-BO"/>
+          <w14:shadow w14:blurRad="38100" w14:dist="19050" w14:dir="2700000" w14:sx="100000" w14:sy="100000" w14:kx="0" w14:ky="0" w14:algn="tl">
+            <w14:schemeClr w14:val="dk1">
+              <w14:alpha w14:val="60000"/>
+            </w14:schemeClr>
+          </w14:shadow>
+          <w14:textOutline w14:w="0" w14:cap="flat" w14:cmpd="sng" w14:algn="ctr">
+            <w14:noFill/>
+            <w14:prstDash w14:val="solid"/>
+            <w14:round/>
+          </w14:textOutline>
+        </w:rPr>
+        <w:t>Alejandro Moscoso 332336908</w:t>
+      </w:r>
+    </w:p>
+    <w:p>
+      <w:pPr>
+        <w:pStyle w:val="Heading1"/>
+        <w:rPr>
+          <w:color w:val="000000" w:themeColor="text1"/>
+          <w14:shadow w14:blurRad="38100" w14:dist="19050" w14:dir="2700000" w14:sx="100000" w14:sy="100000" w14:kx="0" w14:ky="0" w14:algn="tl">
+            <w14:schemeClr w14:val="dk1">
+              <w14:alpha w14:val="60000"/>
+            </w14:schemeClr>
+          </w14:shadow>
+          <w14:textOutline w14:w="0" w14:cap="flat" w14:cmpd="sng" w14:algn="ctr">
+            <w14:noFill/>
+            <w14:prstDash w14:val="solid"/>
+            <w14:round/>
+          </w14:textOutline>
+        </w:rPr>
+      </w:pPr>
+      <w:r>
+        <w:rPr>
+          <w:color w:val="000000" w:themeColor="text1"/>
+          <w14:shadow w14:blurRad="38100" w14:dist="19050" w14:dir="2700000" w14:sx="100000" w14:sy="100000" w14:kx="0" w14:ky="0" w14:algn="tl">
+            <w14:schemeClr w14:val="dk1">
+              <w14:alpha w14:val="60000"/>
+            </w14:schemeClr>
+          </w14:shadow>
+          <w14:textOutline w14:w="0" w14:cap="flat" w14:cmpd="sng" w14:algn="ctr">
+            <w14:noFill/>
+            <w14:prstDash w14:val="solid"/>
+            <w14:round/>
+          </w14:textOutline>
+        </w:rPr>
+        <w:t xml:space="preserve">Alex </w:t>
+      </w:r>
+      <w:proofErr w:type="spellStart"/>
+      <w:proofErr w:type="gramStart"/>
+      <w:r>
+        <w:rPr>
+          <w:color w:val="000000" w:themeColor="text1"/>
+          <w14:shadow w14:blurRad="38100" w14:dist="19050" w14:dir="2700000" w14:sx="100000" w14:sy="100000" w14:kx="0" w14:ky="0" w14:algn="tl">
+            <w14:schemeClr w14:val="dk1">
+              <w14:alpha w14:val="60000"/>
+            </w14:schemeClr>
+          </w14:shadow>
+          <w14:textOutline w14:w="0" w14:cap="flat" w14:cmpd="sng" w14:algn="ctr">
+            <w14:noFill/>
+            <w14:prstDash w14:val="solid"/>
+            <w14:round/>
+          </w14:textOutline>
+        </w:rPr>
+        <w:t>Finkelshtein</w:t>
+      </w:r>
+      <w:proofErr w:type="spellEnd"/>
+      <w:r>
+        <w:rPr>
+          <w:color w:val="000000" w:themeColor="text1"/>
+          <w14:shadow w14:blurRad="38100" w14:dist="19050" w14:dir="2700000" w14:sx="100000" w14:sy="100000" w14:kx="0" w14:ky="0" w14:algn="tl">
+            <w14:schemeClr w14:val="dk1">
+              <w14:alpha w14:val="60000"/>
+            </w14:schemeClr>
+          </w14:shadow>
+          <w14:textOutline w14:w="0" w14:cap="flat" w14:cmpd="sng" w14:algn="ctr">
+            <w14:noFill/>
+            <w14:prstDash w14:val="solid"/>
+            <w14:round/>
+          </w14:textOutline>
+        </w:rPr>
+        <w:t xml:space="preserve"> :</w:t>
+      </w:r>
+      <w:proofErr w:type="gramEnd"/>
+      <w:r>
+        <w:rPr>
+          <w:color w:val="000000" w:themeColor="text1"/>
+          <w14:shadow w14:blurRad="38100" w14:dist="19050" w14:dir="2700000" w14:sx="100000" w14:sy="100000" w14:kx="0" w14:ky="0" w14:algn="tl">
+            <w14:schemeClr w14:val="dk1">
+              <w14:alpha w14:val="60000"/>
+            </w14:schemeClr>
+          </w14:shadow>
+          <w14:textOutline w14:w="0" w14:cap="flat" w14:cmpd="sng" w14:algn="ctr">
+            <w14:noFill/>
+            <w14:prstDash w14:val="solid"/>
+            <w14:round/>
+          </w14:textOutline>
+        </w:rPr>
+        <w:t xml:space="preserve"> 307573378</w:t>
+      </w:r>
+    </w:p>
+    <w:p>
+      <w:pPr>
+        <w:rPr>
+          <w:b/>
+          <w:bCs/>
+          <w:u w:val="single"/>
+          <w:lang w:val="es-BO"/>
         </w:rPr>
       </w:pPr>
     </w:p>
@@ -17,19 +168,2635 @@
           <w:b/>
           <w:bCs/>
           <w:u w:val="single"/>
+          <w:lang w:val="es-BO"/>
+        </w:rPr>
+      </w:pPr>
+      <w:r>
+        <w:rPr>
+          <w:b/>
+          <w:bCs/>
+          <w:u w:val="single"/>
+          <w:lang w:val="es-BO"/>
+        </w:rPr>
+        <w:t>Q1</w:t>
+      </w:r>
+    </w:p>
+    <w:p>
+      <w:pPr>
+        <w:rPr>
+          <w:rFonts w:eastAsiaTheme="minorEastAsia"/>
+        </w:rPr>
+      </w:pPr>
+      <w:r>
+        <w:t>We define perplexity as t</w:t>
+      </w:r>
+      <w:r>
+        <w:t xml:space="preserve">he lectures </w:t>
+      </w:r>
+      <m:oMath>
+        <m:sSup>
+          <m:sSupPr>
+            <m:ctrlPr>
+              <w:rPr>
+                <w:rFonts w:ascii="Cambria Math" w:hAnsi="Cambria Math"/>
+                <w:i/>
+              </w:rPr>
+            </m:ctrlPr>
+          </m:sSupPr>
+          <m:e>
+            <m:r>
+              <w:rPr>
+                <w:rFonts w:ascii="Cambria Math" w:hAnsi="Cambria Math"/>
+              </w:rPr>
+              <m:t>2</m:t>
+            </m:r>
+          </m:e>
+          <m:sup>
+            <m:r>
+              <w:rPr>
+                <w:rFonts w:ascii="Cambria Math" w:hAnsi="Cambria Math"/>
+              </w:rPr>
+              <m:t>-l</m:t>
+            </m:r>
+          </m:sup>
+        </m:sSup>
+      </m:oMath>
+      <w:r>
+        <w:rPr>
+          <w:rFonts w:eastAsiaTheme="minorEastAsia"/>
+        </w:rPr>
+        <w:t xml:space="preserve"> there for we want to minimize </w:t>
+      </w:r>
+      <w:proofErr w:type="spellStart"/>
+      <w:r>
+        <w:rPr>
+          <w:rFonts w:eastAsiaTheme="minorEastAsia"/>
+        </w:rPr>
+        <w:t>perpexitly</w:t>
+      </w:r>
+      <w:proofErr w:type="spellEnd"/>
+      <w:r>
+        <w:rPr>
+          <w:rFonts w:eastAsiaTheme="minorEastAsia"/>
+        </w:rPr>
+        <w:t xml:space="preserve"> with respect to </w:t>
+      </w:r>
+      <m:oMath>
+        <m:sSub>
+          <m:sSubPr>
+            <m:ctrlPr>
+              <w:rPr>
+                <w:rFonts w:ascii="Cambria Math" w:eastAsiaTheme="minorEastAsia" w:hAnsi="Cambria Math"/>
+                <w:i/>
+              </w:rPr>
+            </m:ctrlPr>
+          </m:sSubPr>
+          <m:e>
+            <m:r>
+              <w:rPr>
+                <w:rFonts w:ascii="Cambria Math" w:eastAsiaTheme="minorEastAsia" w:hAnsi="Cambria Math"/>
+              </w:rPr>
+              <m:t>λ</m:t>
+            </m:r>
+          </m:e>
+          <m:sub>
+            <m:r>
+              <w:rPr>
+                <w:rFonts w:ascii="Cambria Math" w:eastAsiaTheme="minorEastAsia" w:hAnsi="Cambria Math"/>
+              </w:rPr>
+              <m:t>1</m:t>
+            </m:r>
+          </m:sub>
+        </m:sSub>
+        <m:sSub>
+          <m:sSubPr>
+            <m:ctrlPr>
+              <w:rPr>
+                <w:rFonts w:ascii="Cambria Math" w:eastAsiaTheme="minorEastAsia" w:hAnsi="Cambria Math"/>
+                <w:i/>
+              </w:rPr>
+            </m:ctrlPr>
+          </m:sSubPr>
+          <m:e>
+            <m:r>
+              <w:rPr>
+                <w:rFonts w:ascii="Cambria Math" w:eastAsiaTheme="minorEastAsia" w:hAnsi="Cambria Math"/>
+              </w:rPr>
+              <m:t>λ</m:t>
+            </m:r>
+          </m:e>
+          <m:sub>
+            <m:r>
+              <w:rPr>
+                <w:rFonts w:ascii="Cambria Math" w:eastAsiaTheme="minorEastAsia" w:hAnsi="Cambria Math"/>
+              </w:rPr>
+              <m:t>2</m:t>
+            </m:r>
+          </m:sub>
+        </m:sSub>
+        <m:sSub>
+          <m:sSubPr>
+            <m:ctrlPr>
+              <w:rPr>
+                <w:rFonts w:ascii="Cambria Math" w:eastAsiaTheme="minorEastAsia" w:hAnsi="Cambria Math"/>
+                <w:i/>
+              </w:rPr>
+            </m:ctrlPr>
+          </m:sSubPr>
+          <m:e>
+            <m:r>
+              <w:rPr>
+                <w:rFonts w:ascii="Cambria Math" w:eastAsiaTheme="minorEastAsia" w:hAnsi="Cambria Math"/>
+              </w:rPr>
+              <m:t>λ</m:t>
+            </m:r>
+          </m:e>
+          <m:sub>
+            <m:r>
+              <w:rPr>
+                <w:rFonts w:ascii="Cambria Math" w:eastAsiaTheme="minorEastAsia" w:hAnsi="Cambria Math"/>
+              </w:rPr>
+              <m:t>3</m:t>
+            </m:r>
+          </m:sub>
+        </m:sSub>
+        <m:r>
+          <w:rPr>
+            <w:rFonts w:ascii="Cambria Math" w:eastAsiaTheme="minorEastAsia" w:hAnsi="Cambria Math"/>
+          </w:rPr>
+          <m:t xml:space="preserve"> </m:t>
+        </m:r>
+      </m:oMath>
+    </w:p>
+    <w:p>
+      <w:pPr>
+        <w:rPr>
+          <w:rFonts w:eastAsiaTheme="minorEastAsia"/>
+        </w:rPr>
+      </w:pPr>
+      <m:oMathPara>
+        <m:oMath>
+          <m:sSub>
+            <m:sSubPr>
+              <m:ctrlPr>
+                <w:rPr>
+                  <w:rFonts w:ascii="Cambria Math" w:hAnsi="Cambria Math"/>
+                  <w:i/>
+                </w:rPr>
+              </m:ctrlPr>
+            </m:sSubPr>
+            <m:e>
+              <m:r>
+                <w:rPr>
+                  <w:rFonts w:ascii="Cambria Math" w:hAnsi="Cambria Math"/>
+                </w:rPr>
+                <m:t xml:space="preserve">argmin </m:t>
+              </m:r>
+            </m:e>
+            <m:sub>
+              <m:d>
+                <m:dPr>
+                  <m:begChr m:val="{"/>
+                  <m:endChr m:val="}"/>
+                  <m:ctrlPr>
+                    <w:rPr>
+                      <w:rFonts w:ascii="Cambria Math" w:eastAsiaTheme="minorEastAsia" w:hAnsi="Cambria Math"/>
+                      <w:i/>
+                    </w:rPr>
+                  </m:ctrlPr>
+                </m:dPr>
+                <m:e>
+                  <m:sSub>
+                    <m:sSubPr>
+                      <m:ctrlPr>
+                        <w:rPr>
+                          <w:rFonts w:ascii="Cambria Math" w:eastAsiaTheme="minorEastAsia" w:hAnsi="Cambria Math"/>
+                          <w:i/>
+                        </w:rPr>
+                      </m:ctrlPr>
+                    </m:sSubPr>
+                    <m:e>
+                      <m:r>
+                        <w:rPr>
+                          <w:rFonts w:ascii="Cambria Math" w:eastAsiaTheme="minorEastAsia" w:hAnsi="Cambria Math"/>
+                        </w:rPr>
+                        <m:t>λ</m:t>
+                      </m:r>
+                    </m:e>
+                    <m:sub>
+                      <m:r>
+                        <w:rPr>
+                          <w:rFonts w:ascii="Cambria Math" w:eastAsiaTheme="minorEastAsia" w:hAnsi="Cambria Math"/>
+                        </w:rPr>
+                        <m:t>1</m:t>
+                      </m:r>
+                    </m:sub>
+                  </m:sSub>
+                  <m:sSub>
+                    <m:sSubPr>
+                      <m:ctrlPr>
+                        <w:rPr>
+                          <w:rFonts w:ascii="Cambria Math" w:eastAsiaTheme="minorEastAsia" w:hAnsi="Cambria Math"/>
+                          <w:i/>
+                        </w:rPr>
+                      </m:ctrlPr>
+                    </m:sSubPr>
+                    <m:e>
+                      <m:r>
+                        <w:rPr>
+                          <w:rFonts w:ascii="Cambria Math" w:eastAsiaTheme="minorEastAsia" w:hAnsi="Cambria Math"/>
+                        </w:rPr>
+                        <m:t>λ</m:t>
+                      </m:r>
+                    </m:e>
+                    <m:sub>
+                      <m:r>
+                        <w:rPr>
+                          <w:rFonts w:ascii="Cambria Math" w:eastAsiaTheme="minorEastAsia" w:hAnsi="Cambria Math"/>
+                        </w:rPr>
+                        <m:t>2</m:t>
+                      </m:r>
+                    </m:sub>
+                  </m:sSub>
+                  <m:sSub>
+                    <m:sSubPr>
+                      <m:ctrlPr>
+                        <w:rPr>
+                          <w:rFonts w:ascii="Cambria Math" w:eastAsiaTheme="minorEastAsia" w:hAnsi="Cambria Math"/>
+                          <w:i/>
+                        </w:rPr>
+                      </m:ctrlPr>
+                    </m:sSubPr>
+                    <m:e>
+                      <m:r>
+                        <w:rPr>
+                          <w:rFonts w:ascii="Cambria Math" w:eastAsiaTheme="minorEastAsia" w:hAnsi="Cambria Math"/>
+                        </w:rPr>
+                        <m:t>λ</m:t>
+                      </m:r>
+                    </m:e>
+                    <m:sub>
+                      <m:r>
+                        <w:rPr>
+                          <w:rFonts w:ascii="Cambria Math" w:eastAsiaTheme="minorEastAsia" w:hAnsi="Cambria Math"/>
+                        </w:rPr>
+                        <m:t>3</m:t>
+                      </m:r>
+                    </m:sub>
+                  </m:sSub>
+                </m:e>
+              </m:d>
+            </m:sub>
+          </m:sSub>
+          <m:r>
+            <w:rPr>
+              <w:rFonts w:ascii="Cambria Math" w:eastAsiaTheme="minorEastAsia" w:hAnsi="Cambria Math"/>
+            </w:rPr>
+            <m:t xml:space="preserve">  </m:t>
+          </m:r>
+          <m:d>
+            <m:dPr>
+              <m:ctrlPr>
+                <w:rPr>
+                  <w:rFonts w:ascii="Cambria Math" w:eastAsiaTheme="minorEastAsia" w:hAnsi="Cambria Math"/>
+                  <w:i/>
+                </w:rPr>
+              </m:ctrlPr>
+            </m:dPr>
+            <m:e>
+              <m:sSup>
+                <m:sSupPr>
+                  <m:ctrlPr>
+                    <w:rPr>
+                      <w:rFonts w:ascii="Cambria Math" w:eastAsiaTheme="minorEastAsia" w:hAnsi="Cambria Math"/>
+                      <w:i/>
+                    </w:rPr>
+                  </m:ctrlPr>
+                </m:sSupPr>
+                <m:e>
+                  <m:r>
+                    <w:rPr>
+                      <w:rFonts w:ascii="Cambria Math" w:eastAsiaTheme="minorEastAsia" w:hAnsi="Cambria Math"/>
+                    </w:rPr>
+                    <m:t>2</m:t>
+                  </m:r>
+                </m:e>
+                <m:sup>
+                  <m:r>
+                    <w:rPr>
+                      <w:rFonts w:ascii="Cambria Math" w:eastAsiaTheme="minorEastAsia" w:hAnsi="Cambria Math"/>
+                    </w:rPr>
+                    <m:t>-l</m:t>
+                  </m:r>
+                  <m:d>
+                    <m:dPr>
+                      <m:ctrlPr>
+                        <w:rPr>
+                          <w:rFonts w:ascii="Cambria Math" w:eastAsiaTheme="minorEastAsia" w:hAnsi="Cambria Math"/>
+                          <w:i/>
+                        </w:rPr>
+                      </m:ctrlPr>
+                    </m:dPr>
+                    <m:e>
+                      <m:r>
+                        <w:rPr>
+                          <w:rFonts w:ascii="Cambria Math" w:eastAsiaTheme="minorEastAsia" w:hAnsi="Cambria Math"/>
+                        </w:rPr>
+                        <m:t>λ</m:t>
+                      </m:r>
+                    </m:e>
+                  </m:d>
+                </m:sup>
+              </m:sSup>
+              <m:r>
+                <w:rPr>
+                  <w:rFonts w:ascii="Cambria Math" w:eastAsiaTheme="minorEastAsia" w:hAnsi="Cambria Math"/>
+                </w:rPr>
+                <m:t xml:space="preserve"> </m:t>
+              </m:r>
+            </m:e>
+          </m:d>
+          <m:r>
+            <w:rPr>
+              <w:rFonts w:ascii="Cambria Math" w:eastAsiaTheme="minorEastAsia" w:hAnsi="Cambria Math"/>
+            </w:rPr>
+            <m:t xml:space="preserve">= </m:t>
+          </m:r>
+          <m:r>
+            <w:rPr>
+              <w:rFonts w:ascii="Cambria Math" w:eastAsiaTheme="minorEastAsia" w:hAnsi="Cambria Math"/>
+            </w:rPr>
+            <m:t xml:space="preserve"> </m:t>
+          </m:r>
+          <m:r>
+            <w:rPr>
+              <w:rFonts w:ascii="Cambria Math" w:eastAsiaTheme="minorEastAsia" w:hAnsi="Cambria Math"/>
+            </w:rPr>
+            <m:t xml:space="preserve"> </m:t>
+          </m:r>
+          <m:sSub>
+            <m:sSubPr>
+              <m:ctrlPr>
+                <w:rPr>
+                  <w:rFonts w:ascii="Cambria Math" w:hAnsi="Cambria Math"/>
+                  <w:i/>
+                </w:rPr>
+              </m:ctrlPr>
+            </m:sSubPr>
+            <m:e>
+              <m:r>
+                <w:rPr>
+                  <w:rFonts w:ascii="Cambria Math" w:hAnsi="Cambria Math"/>
+                </w:rPr>
+                <m:t xml:space="preserve">argmin </m:t>
+              </m:r>
+            </m:e>
+            <m:sub>
+              <m:d>
+                <m:dPr>
+                  <m:begChr m:val="{"/>
+                  <m:endChr m:val="}"/>
+                  <m:ctrlPr>
+                    <w:rPr>
+                      <w:rFonts w:ascii="Cambria Math" w:eastAsiaTheme="minorEastAsia" w:hAnsi="Cambria Math"/>
+                      <w:i/>
+                    </w:rPr>
+                  </m:ctrlPr>
+                </m:dPr>
+                <m:e>
+                  <m:sSub>
+                    <m:sSubPr>
+                      <m:ctrlPr>
+                        <w:rPr>
+                          <w:rFonts w:ascii="Cambria Math" w:eastAsiaTheme="minorEastAsia" w:hAnsi="Cambria Math"/>
+                          <w:i/>
+                        </w:rPr>
+                      </m:ctrlPr>
+                    </m:sSubPr>
+                    <m:e>
+                      <m:r>
+                        <w:rPr>
+                          <w:rFonts w:ascii="Cambria Math" w:eastAsiaTheme="minorEastAsia" w:hAnsi="Cambria Math"/>
+                        </w:rPr>
+                        <m:t>λ</m:t>
+                      </m:r>
+                    </m:e>
+                    <m:sub>
+                      <m:r>
+                        <w:rPr>
+                          <w:rFonts w:ascii="Cambria Math" w:eastAsiaTheme="minorEastAsia" w:hAnsi="Cambria Math"/>
+                        </w:rPr>
+                        <m:t>1</m:t>
+                      </m:r>
+                    </m:sub>
+                  </m:sSub>
+                  <m:sSub>
+                    <m:sSubPr>
+                      <m:ctrlPr>
+                        <w:rPr>
+                          <w:rFonts w:ascii="Cambria Math" w:eastAsiaTheme="minorEastAsia" w:hAnsi="Cambria Math"/>
+                          <w:i/>
+                        </w:rPr>
+                      </m:ctrlPr>
+                    </m:sSubPr>
+                    <m:e>
+                      <m:r>
+                        <w:rPr>
+                          <w:rFonts w:ascii="Cambria Math" w:eastAsiaTheme="minorEastAsia" w:hAnsi="Cambria Math"/>
+                        </w:rPr>
+                        <m:t>λ</m:t>
+                      </m:r>
+                    </m:e>
+                    <m:sub>
+                      <m:r>
+                        <w:rPr>
+                          <w:rFonts w:ascii="Cambria Math" w:eastAsiaTheme="minorEastAsia" w:hAnsi="Cambria Math"/>
+                        </w:rPr>
+                        <m:t>2</m:t>
+                      </m:r>
+                    </m:sub>
+                  </m:sSub>
+                  <m:sSub>
+                    <m:sSubPr>
+                      <m:ctrlPr>
+                        <w:rPr>
+                          <w:rFonts w:ascii="Cambria Math" w:eastAsiaTheme="minorEastAsia" w:hAnsi="Cambria Math"/>
+                          <w:i/>
+                        </w:rPr>
+                      </m:ctrlPr>
+                    </m:sSubPr>
+                    <m:e>
+                      <m:r>
+                        <w:rPr>
+                          <w:rFonts w:ascii="Cambria Math" w:eastAsiaTheme="minorEastAsia" w:hAnsi="Cambria Math"/>
+                        </w:rPr>
+                        <m:t>λ</m:t>
+                      </m:r>
+                    </m:e>
+                    <m:sub>
+                      <m:r>
+                        <w:rPr>
+                          <w:rFonts w:ascii="Cambria Math" w:eastAsiaTheme="minorEastAsia" w:hAnsi="Cambria Math"/>
+                        </w:rPr>
+                        <m:t>3</m:t>
+                      </m:r>
+                    </m:sub>
+                  </m:sSub>
+                </m:e>
+              </m:d>
+            </m:sub>
+          </m:sSub>
+          <m:r>
+            <w:rPr>
+              <w:rFonts w:ascii="Cambria Math" w:eastAsiaTheme="minorEastAsia" w:hAnsi="Cambria Math"/>
+            </w:rPr>
+            <m:t xml:space="preserve">  </m:t>
+          </m:r>
+          <m:d>
+            <m:dPr>
+              <m:ctrlPr>
+                <w:rPr>
+                  <w:rFonts w:ascii="Cambria Math" w:eastAsiaTheme="minorEastAsia" w:hAnsi="Cambria Math"/>
+                  <w:i/>
+                </w:rPr>
+              </m:ctrlPr>
+            </m:dPr>
+            <m:e>
+              <m:sSup>
+                <m:sSupPr>
+                  <m:ctrlPr>
+                    <w:rPr>
+                      <w:rFonts w:ascii="Cambria Math" w:eastAsiaTheme="minorEastAsia" w:hAnsi="Cambria Math"/>
+                      <w:i/>
+                    </w:rPr>
+                  </m:ctrlPr>
+                </m:sSupPr>
+                <m:e>
+                  <m:r>
+                    <w:rPr>
+                      <w:rFonts w:ascii="Cambria Math" w:eastAsiaTheme="minorEastAsia" w:hAnsi="Cambria Math"/>
+                    </w:rPr>
+                    <m:t>2</m:t>
+                  </m:r>
+                </m:e>
+                <m:sup>
+                  <m:r>
+                    <w:rPr>
+                      <w:rFonts w:ascii="Cambria Math" w:eastAsiaTheme="minorEastAsia" w:hAnsi="Cambria Math"/>
+                    </w:rPr>
+                    <m:t>-</m:t>
+                  </m:r>
+                  <m:f>
+                    <m:fPr>
+                      <m:ctrlPr>
+                        <w:rPr>
+                          <w:rFonts w:ascii="Cambria Math" w:eastAsiaTheme="minorEastAsia" w:hAnsi="Cambria Math"/>
+                          <w:i/>
+                        </w:rPr>
+                      </m:ctrlPr>
+                    </m:fPr>
+                    <m:num>
+                      <m:r>
+                        <w:rPr>
+                          <w:rFonts w:ascii="Cambria Math" w:eastAsiaTheme="minorEastAsia" w:hAnsi="Cambria Math"/>
+                        </w:rPr>
+                        <m:t>1</m:t>
+                      </m:r>
+                    </m:num>
+                    <m:den>
+                      <m:r>
+                        <w:rPr>
+                          <w:rFonts w:ascii="Cambria Math" w:eastAsiaTheme="minorEastAsia" w:hAnsi="Cambria Math"/>
+                        </w:rPr>
+                        <m:t>M</m:t>
+                      </m:r>
+                    </m:den>
+                  </m:f>
+                  <m:nary>
+                    <m:naryPr>
+                      <m:chr m:val="∑"/>
+                      <m:limLoc m:val="undOvr"/>
+                      <m:ctrlPr>
+                        <w:rPr>
+                          <w:rFonts w:ascii="Cambria Math" w:eastAsiaTheme="minorEastAsia" w:hAnsi="Cambria Math"/>
+                          <w:i/>
+                        </w:rPr>
+                      </m:ctrlPr>
+                    </m:naryPr>
+                    <m:sub>
+                      <m:r>
+                        <w:rPr>
+                          <w:rFonts w:ascii="Cambria Math" w:eastAsiaTheme="minorEastAsia" w:hAnsi="Cambria Math"/>
+                        </w:rPr>
+                        <m:t>1</m:t>
+                      </m:r>
+                    </m:sub>
+                    <m:sup>
+                      <m:r>
+                        <w:rPr>
+                          <w:rFonts w:ascii="Cambria Math" w:eastAsiaTheme="minorEastAsia" w:hAnsi="Cambria Math"/>
+                        </w:rPr>
+                        <m:t>N</m:t>
+                      </m:r>
+                    </m:sup>
+                    <m:e>
+                      <m:r>
+                        <w:rPr>
+                          <w:rFonts w:ascii="Cambria Math" w:eastAsiaTheme="minorEastAsia" w:hAnsi="Cambria Math"/>
+                        </w:rPr>
+                        <m:t>p</m:t>
+                      </m:r>
+                      <m:d>
+                        <m:dPr>
+                          <m:ctrlPr>
+                            <w:rPr>
+                              <w:rFonts w:ascii="Cambria Math" w:eastAsiaTheme="minorEastAsia" w:hAnsi="Cambria Math"/>
+                              <w:i/>
+                            </w:rPr>
+                          </m:ctrlPr>
+                        </m:dPr>
+                        <m:e>
+                          <m:sSub>
+                            <m:sSubPr>
+                              <m:ctrlPr>
+                                <w:rPr>
+                                  <w:rFonts w:ascii="Cambria Math" w:eastAsiaTheme="minorEastAsia" w:hAnsi="Cambria Math"/>
+                                  <w:i/>
+                                </w:rPr>
+                              </m:ctrlPr>
+                            </m:sSubPr>
+                            <m:e>
+                              <m:r>
+                                <w:rPr>
+                                  <w:rFonts w:ascii="Cambria Math" w:eastAsiaTheme="minorEastAsia" w:hAnsi="Cambria Math"/>
+                                </w:rPr>
+                                <m:t>s</m:t>
+                              </m:r>
+                            </m:e>
+                            <m:sub>
+                              <m:r>
+                                <w:rPr>
+                                  <w:rFonts w:ascii="Cambria Math" w:eastAsiaTheme="minorEastAsia" w:hAnsi="Cambria Math"/>
+                                </w:rPr>
+                                <m:t>i</m:t>
+                              </m:r>
+                            </m:sub>
+                          </m:sSub>
+                        </m:e>
+                      </m:d>
+                    </m:e>
+                  </m:nary>
+                </m:sup>
+              </m:sSup>
+              <m:r>
+                <w:rPr>
+                  <w:rFonts w:ascii="Cambria Math" w:eastAsiaTheme="minorEastAsia" w:hAnsi="Cambria Math"/>
+                </w:rPr>
+                <m:t xml:space="preserve"> </m:t>
+              </m:r>
+            </m:e>
+          </m:d>
+          <m:r>
+            <w:rPr>
+              <w:rFonts w:ascii="Cambria Math" w:eastAsiaTheme="minorEastAsia" w:hAnsi="Cambria Math"/>
+            </w:rPr>
+            <m:t xml:space="preserve">= </m:t>
+          </m:r>
+          <m:sSub>
+            <m:sSubPr>
+              <m:ctrlPr>
+                <w:rPr>
+                  <w:rFonts w:ascii="Cambria Math" w:hAnsi="Cambria Math"/>
+                  <w:i/>
+                </w:rPr>
+              </m:ctrlPr>
+            </m:sSubPr>
+            <m:e>
+              <m:r>
+                <w:rPr>
+                  <w:rFonts w:ascii="Cambria Math" w:hAnsi="Cambria Math"/>
+                </w:rPr>
+                <m:t>arg</m:t>
+              </m:r>
+              <m:r>
+                <w:rPr>
+                  <w:rFonts w:ascii="Cambria Math" w:hAnsi="Cambria Math"/>
+                </w:rPr>
+                <m:t>max</m:t>
+              </m:r>
+              <m:r>
+                <w:rPr>
+                  <w:rFonts w:ascii="Cambria Math" w:hAnsi="Cambria Math"/>
+                </w:rPr>
+                <m:t xml:space="preserve"> </m:t>
+              </m:r>
+            </m:e>
+            <m:sub>
+              <m:d>
+                <m:dPr>
+                  <m:begChr m:val="{"/>
+                  <m:endChr m:val="}"/>
+                  <m:ctrlPr>
+                    <w:rPr>
+                      <w:rFonts w:ascii="Cambria Math" w:eastAsiaTheme="minorEastAsia" w:hAnsi="Cambria Math"/>
+                      <w:i/>
+                    </w:rPr>
+                  </m:ctrlPr>
+                </m:dPr>
+                <m:e>
+                  <m:sSub>
+                    <m:sSubPr>
+                      <m:ctrlPr>
+                        <w:rPr>
+                          <w:rFonts w:ascii="Cambria Math" w:eastAsiaTheme="minorEastAsia" w:hAnsi="Cambria Math"/>
+                          <w:i/>
+                        </w:rPr>
+                      </m:ctrlPr>
+                    </m:sSubPr>
+                    <m:e>
+                      <m:r>
+                        <w:rPr>
+                          <w:rFonts w:ascii="Cambria Math" w:eastAsiaTheme="minorEastAsia" w:hAnsi="Cambria Math"/>
+                        </w:rPr>
+                        <m:t>λ</m:t>
+                      </m:r>
+                    </m:e>
+                    <m:sub>
+                      <m:r>
+                        <w:rPr>
+                          <w:rFonts w:ascii="Cambria Math" w:eastAsiaTheme="minorEastAsia" w:hAnsi="Cambria Math"/>
+                        </w:rPr>
+                        <m:t>1</m:t>
+                      </m:r>
+                    </m:sub>
+                  </m:sSub>
+                  <m:sSub>
+                    <m:sSubPr>
+                      <m:ctrlPr>
+                        <w:rPr>
+                          <w:rFonts w:ascii="Cambria Math" w:eastAsiaTheme="minorEastAsia" w:hAnsi="Cambria Math"/>
+                          <w:i/>
+                        </w:rPr>
+                      </m:ctrlPr>
+                    </m:sSubPr>
+                    <m:e>
+                      <m:r>
+                        <w:rPr>
+                          <w:rFonts w:ascii="Cambria Math" w:eastAsiaTheme="minorEastAsia" w:hAnsi="Cambria Math"/>
+                        </w:rPr>
+                        <m:t>λ</m:t>
+                      </m:r>
+                    </m:e>
+                    <m:sub>
+                      <m:r>
+                        <w:rPr>
+                          <w:rFonts w:ascii="Cambria Math" w:eastAsiaTheme="minorEastAsia" w:hAnsi="Cambria Math"/>
+                        </w:rPr>
+                        <m:t>2</m:t>
+                      </m:r>
+                    </m:sub>
+                  </m:sSub>
+                  <m:sSub>
+                    <m:sSubPr>
+                      <m:ctrlPr>
+                        <w:rPr>
+                          <w:rFonts w:ascii="Cambria Math" w:eastAsiaTheme="minorEastAsia" w:hAnsi="Cambria Math"/>
+                          <w:i/>
+                        </w:rPr>
+                      </m:ctrlPr>
+                    </m:sSubPr>
+                    <m:e>
+                      <m:r>
+                        <w:rPr>
+                          <w:rFonts w:ascii="Cambria Math" w:eastAsiaTheme="minorEastAsia" w:hAnsi="Cambria Math"/>
+                        </w:rPr>
+                        <m:t>λ</m:t>
+                      </m:r>
+                    </m:e>
+                    <m:sub>
+                      <m:r>
+                        <w:rPr>
+                          <w:rFonts w:ascii="Cambria Math" w:eastAsiaTheme="minorEastAsia" w:hAnsi="Cambria Math"/>
+                        </w:rPr>
+                        <m:t>3</m:t>
+                      </m:r>
+                    </m:sub>
+                  </m:sSub>
+                </m:e>
+              </m:d>
+            </m:sub>
+          </m:sSub>
+          <m:r>
+            <w:rPr>
+              <w:rFonts w:ascii="Cambria Math" w:eastAsiaTheme="minorEastAsia" w:hAnsi="Cambria Math"/>
+            </w:rPr>
+            <m:t xml:space="preserve">  </m:t>
+          </m:r>
+          <m:d>
+            <m:dPr>
+              <m:ctrlPr>
+                <w:rPr>
+                  <w:rFonts w:ascii="Cambria Math" w:eastAsiaTheme="minorEastAsia" w:hAnsi="Cambria Math"/>
+                  <w:i/>
+                </w:rPr>
+              </m:ctrlPr>
+            </m:dPr>
+            <m:e>
+              <m:nary>
+                <m:naryPr>
+                  <m:chr m:val="∏"/>
+                  <m:limLoc m:val="undOvr"/>
+                  <m:subHide m:val="1"/>
+                  <m:supHide m:val="1"/>
+                  <m:ctrlPr>
+                    <w:rPr>
+                      <w:rFonts w:ascii="Cambria Math" w:eastAsiaTheme="minorEastAsia" w:hAnsi="Cambria Math"/>
+                      <w:i/>
+                    </w:rPr>
+                  </m:ctrlPr>
+                </m:naryPr>
+                <m:sub/>
+                <m:sup/>
+                <m:e>
+                  <m:r>
+                    <w:rPr>
+                      <w:rFonts w:ascii="Cambria Math" w:eastAsiaTheme="minorEastAsia" w:hAnsi="Cambria Math"/>
+                    </w:rPr>
+                    <m:t>p</m:t>
+                  </m:r>
+                  <m:d>
+                    <m:dPr>
+                      <m:ctrlPr>
+                        <w:rPr>
+                          <w:rFonts w:ascii="Cambria Math" w:eastAsiaTheme="minorEastAsia" w:hAnsi="Cambria Math"/>
+                          <w:i/>
+                        </w:rPr>
+                      </m:ctrlPr>
+                    </m:dPr>
+                    <m:e>
+                      <m:sSub>
+                        <m:sSubPr>
+                          <m:ctrlPr>
+                            <w:rPr>
+                              <w:rFonts w:ascii="Cambria Math" w:eastAsiaTheme="minorEastAsia" w:hAnsi="Cambria Math"/>
+                              <w:i/>
+                            </w:rPr>
+                          </m:ctrlPr>
+                        </m:sSubPr>
+                        <m:e>
+                          <m:r>
+                            <w:rPr>
+                              <w:rFonts w:ascii="Cambria Math" w:eastAsiaTheme="minorEastAsia" w:hAnsi="Cambria Math"/>
+                            </w:rPr>
+                            <m:t>s</m:t>
+                          </m:r>
+                        </m:e>
+                        <m:sub>
+                          <m:r>
+                            <w:rPr>
+                              <w:rFonts w:ascii="Cambria Math" w:eastAsiaTheme="minorEastAsia" w:hAnsi="Cambria Math"/>
+                            </w:rPr>
+                            <m:t>i</m:t>
+                          </m:r>
+                        </m:sub>
+                      </m:sSub>
+                    </m:e>
+                  </m:d>
+                </m:e>
+              </m:nary>
+              <m:r>
+                <w:rPr>
+                  <w:rFonts w:ascii="Cambria Math" w:eastAsiaTheme="minorEastAsia" w:hAnsi="Cambria Math"/>
+                </w:rPr>
+                <m:t xml:space="preserve"> </m:t>
+              </m:r>
+            </m:e>
+          </m:d>
+        </m:oMath>
+      </m:oMathPara>
+    </w:p>
+    <w:p>
+      <w:pPr>
+        <w:rPr>
+          <w:rFonts w:eastAsiaTheme="minorEastAsia"/>
         </w:rPr>
       </w:pPr>
     </w:p>
     <w:p>
       <w:pPr>
         <w:rPr>
+          <w:rFonts w:eastAsiaTheme="minorEastAsia"/>
+        </w:rPr>
+      </w:pPr>
+      <m:oMathPara>
+        <m:oMath>
+          <m:r>
+            <m:rPr>
+              <m:sty m:val="bi"/>
+            </m:rPr>
+            <w:rPr>
+              <w:rFonts w:ascii="Cambria Math" w:hAnsi="Cambria Math"/>
+            </w:rPr>
+            <m:t xml:space="preserve">= </m:t>
+          </m:r>
+          <m:r>
+            <w:rPr>
+              <w:rFonts w:ascii="Cambria Math" w:eastAsiaTheme="minorEastAsia" w:hAnsi="Cambria Math"/>
+            </w:rPr>
+            <m:t xml:space="preserve"> </m:t>
+          </m:r>
+          <m:sSub>
+            <m:sSubPr>
+              <m:ctrlPr>
+                <w:rPr>
+                  <w:rFonts w:ascii="Cambria Math" w:hAnsi="Cambria Math"/>
+                  <w:i/>
+                </w:rPr>
+              </m:ctrlPr>
+            </m:sSubPr>
+            <m:e>
+              <m:r>
+                <w:rPr>
+                  <w:rFonts w:ascii="Cambria Math" w:hAnsi="Cambria Math"/>
+                </w:rPr>
+                <m:t xml:space="preserve">argmax </m:t>
+              </m:r>
+            </m:e>
+            <m:sub>
+              <m:d>
+                <m:dPr>
+                  <m:begChr m:val="{"/>
+                  <m:endChr m:val="}"/>
+                  <m:ctrlPr>
+                    <w:rPr>
+                      <w:rFonts w:ascii="Cambria Math" w:eastAsiaTheme="minorEastAsia" w:hAnsi="Cambria Math"/>
+                      <w:i/>
+                    </w:rPr>
+                  </m:ctrlPr>
+                </m:dPr>
+                <m:e>
+                  <m:sSub>
+                    <m:sSubPr>
+                      <m:ctrlPr>
+                        <w:rPr>
+                          <w:rFonts w:ascii="Cambria Math" w:eastAsiaTheme="minorEastAsia" w:hAnsi="Cambria Math"/>
+                          <w:i/>
+                        </w:rPr>
+                      </m:ctrlPr>
+                    </m:sSubPr>
+                    <m:e>
+                      <m:r>
+                        <w:rPr>
+                          <w:rFonts w:ascii="Cambria Math" w:eastAsiaTheme="minorEastAsia" w:hAnsi="Cambria Math"/>
+                        </w:rPr>
+                        <m:t>λ</m:t>
+                      </m:r>
+                    </m:e>
+                    <m:sub>
+                      <m:r>
+                        <w:rPr>
+                          <w:rFonts w:ascii="Cambria Math" w:eastAsiaTheme="minorEastAsia" w:hAnsi="Cambria Math"/>
+                        </w:rPr>
+                        <m:t>1</m:t>
+                      </m:r>
+                    </m:sub>
+                  </m:sSub>
+                  <m:sSub>
+                    <m:sSubPr>
+                      <m:ctrlPr>
+                        <w:rPr>
+                          <w:rFonts w:ascii="Cambria Math" w:eastAsiaTheme="minorEastAsia" w:hAnsi="Cambria Math"/>
+                          <w:i/>
+                        </w:rPr>
+                      </m:ctrlPr>
+                    </m:sSubPr>
+                    <m:e>
+                      <m:r>
+                        <w:rPr>
+                          <w:rFonts w:ascii="Cambria Math" w:eastAsiaTheme="minorEastAsia" w:hAnsi="Cambria Math"/>
+                        </w:rPr>
+                        <m:t>λ</m:t>
+                      </m:r>
+                    </m:e>
+                    <m:sub>
+                      <m:r>
+                        <w:rPr>
+                          <w:rFonts w:ascii="Cambria Math" w:eastAsiaTheme="minorEastAsia" w:hAnsi="Cambria Math"/>
+                        </w:rPr>
+                        <m:t>2</m:t>
+                      </m:r>
+                    </m:sub>
+                  </m:sSub>
+                  <m:sSub>
+                    <m:sSubPr>
+                      <m:ctrlPr>
+                        <w:rPr>
+                          <w:rFonts w:ascii="Cambria Math" w:eastAsiaTheme="minorEastAsia" w:hAnsi="Cambria Math"/>
+                          <w:i/>
+                        </w:rPr>
+                      </m:ctrlPr>
+                    </m:sSubPr>
+                    <m:e>
+                      <m:r>
+                        <w:rPr>
+                          <w:rFonts w:ascii="Cambria Math" w:eastAsiaTheme="minorEastAsia" w:hAnsi="Cambria Math"/>
+                        </w:rPr>
+                        <m:t>λ</m:t>
+                      </m:r>
+                    </m:e>
+                    <m:sub>
+                      <m:r>
+                        <w:rPr>
+                          <w:rFonts w:ascii="Cambria Math" w:eastAsiaTheme="minorEastAsia" w:hAnsi="Cambria Math"/>
+                        </w:rPr>
+                        <m:t>3</m:t>
+                      </m:r>
+                    </m:sub>
+                  </m:sSub>
+                </m:e>
+              </m:d>
+            </m:sub>
+          </m:sSub>
+          <m:r>
+            <w:rPr>
+              <w:rFonts w:ascii="Cambria Math" w:eastAsiaTheme="minorEastAsia" w:hAnsi="Cambria Math"/>
+            </w:rPr>
+            <m:t xml:space="preserve"> </m:t>
+          </m:r>
+          <m:r>
+            <w:rPr>
+              <w:rFonts w:ascii="Cambria Math" w:eastAsiaTheme="minorEastAsia" w:hAnsi="Cambria Math"/>
+            </w:rPr>
+            <m:t>log</m:t>
+          </m:r>
+          <m:r>
+            <w:rPr>
+              <w:rFonts w:ascii="Cambria Math" w:eastAsiaTheme="minorEastAsia" w:hAnsi="Cambria Math"/>
+            </w:rPr>
+            <m:t xml:space="preserve"> </m:t>
+          </m:r>
+          <m:d>
+            <m:dPr>
+              <m:ctrlPr>
+                <w:rPr>
+                  <w:rFonts w:ascii="Cambria Math" w:eastAsiaTheme="minorEastAsia" w:hAnsi="Cambria Math"/>
+                  <w:i/>
+                </w:rPr>
+              </m:ctrlPr>
+            </m:dPr>
+            <m:e>
+              <m:nary>
+                <m:naryPr>
+                  <m:chr m:val="∏"/>
+                  <m:limLoc m:val="undOvr"/>
+                  <m:subHide m:val="1"/>
+                  <m:supHide m:val="1"/>
+                  <m:ctrlPr>
+                    <w:rPr>
+                      <w:rFonts w:ascii="Cambria Math" w:eastAsiaTheme="minorEastAsia" w:hAnsi="Cambria Math"/>
+                      <w:i/>
+                    </w:rPr>
+                  </m:ctrlPr>
+                </m:naryPr>
+                <m:sub/>
+                <m:sup/>
+                <m:e>
+                  <m:r>
+                    <w:rPr>
+                      <w:rFonts w:ascii="Cambria Math" w:eastAsiaTheme="minorEastAsia" w:hAnsi="Cambria Math"/>
+                    </w:rPr>
+                    <m:t>p</m:t>
+                  </m:r>
+                  <m:d>
+                    <m:dPr>
+                      <m:ctrlPr>
+                        <w:rPr>
+                          <w:rFonts w:ascii="Cambria Math" w:eastAsiaTheme="minorEastAsia" w:hAnsi="Cambria Math"/>
+                          <w:i/>
+                        </w:rPr>
+                      </m:ctrlPr>
+                    </m:dPr>
+                    <m:e>
+                      <m:sSub>
+                        <m:sSubPr>
+                          <m:ctrlPr>
+                            <w:rPr>
+                              <w:rFonts w:ascii="Cambria Math" w:eastAsiaTheme="minorEastAsia" w:hAnsi="Cambria Math"/>
+                              <w:i/>
+                            </w:rPr>
+                          </m:ctrlPr>
+                        </m:sSubPr>
+                        <m:e>
+                          <m:r>
+                            <w:rPr>
+                              <w:rFonts w:ascii="Cambria Math" w:eastAsiaTheme="minorEastAsia" w:hAnsi="Cambria Math"/>
+                            </w:rPr>
+                            <m:t>s</m:t>
+                          </m:r>
+                        </m:e>
+                        <m:sub>
+                          <m:r>
+                            <w:rPr>
+                              <w:rFonts w:ascii="Cambria Math" w:eastAsiaTheme="minorEastAsia" w:hAnsi="Cambria Math"/>
+                            </w:rPr>
+                            <m:t>i</m:t>
+                          </m:r>
+                        </m:sub>
+                      </m:sSub>
+                    </m:e>
+                  </m:d>
+                </m:e>
+              </m:nary>
+              <m:r>
+                <w:rPr>
+                  <w:rFonts w:ascii="Cambria Math" w:eastAsiaTheme="minorEastAsia" w:hAnsi="Cambria Math"/>
+                </w:rPr>
+                <m:t xml:space="preserve"> </m:t>
+              </m:r>
+            </m:e>
+          </m:d>
+          <m:r>
+            <w:rPr>
+              <w:rFonts w:ascii="Cambria Math" w:eastAsiaTheme="minorEastAsia" w:hAnsi="Cambria Math"/>
+            </w:rPr>
+            <m:t>=</m:t>
+          </m:r>
+          <m:sSub>
+            <m:sSubPr>
+              <m:ctrlPr>
+                <w:rPr>
+                  <w:rFonts w:ascii="Cambria Math" w:hAnsi="Cambria Math"/>
+                  <w:i/>
+                </w:rPr>
+              </m:ctrlPr>
+            </m:sSubPr>
+            <m:e>
+              <m:r>
+                <w:rPr>
+                  <w:rFonts w:ascii="Cambria Math" w:hAnsi="Cambria Math"/>
+                </w:rPr>
+                <m:t xml:space="preserve">argmax </m:t>
+              </m:r>
+            </m:e>
+            <m:sub>
+              <m:d>
+                <m:dPr>
+                  <m:begChr m:val="{"/>
+                  <m:endChr m:val="}"/>
+                  <m:ctrlPr>
+                    <w:rPr>
+                      <w:rFonts w:ascii="Cambria Math" w:eastAsiaTheme="minorEastAsia" w:hAnsi="Cambria Math"/>
+                      <w:i/>
+                    </w:rPr>
+                  </m:ctrlPr>
+                </m:dPr>
+                <m:e>
+                  <m:sSub>
+                    <m:sSubPr>
+                      <m:ctrlPr>
+                        <w:rPr>
+                          <w:rFonts w:ascii="Cambria Math" w:eastAsiaTheme="minorEastAsia" w:hAnsi="Cambria Math"/>
+                          <w:i/>
+                        </w:rPr>
+                      </m:ctrlPr>
+                    </m:sSubPr>
+                    <m:e>
+                      <m:r>
+                        <w:rPr>
+                          <w:rFonts w:ascii="Cambria Math" w:eastAsiaTheme="minorEastAsia" w:hAnsi="Cambria Math"/>
+                        </w:rPr>
+                        <m:t>λ</m:t>
+                      </m:r>
+                    </m:e>
+                    <m:sub>
+                      <m:r>
+                        <w:rPr>
+                          <w:rFonts w:ascii="Cambria Math" w:eastAsiaTheme="minorEastAsia" w:hAnsi="Cambria Math"/>
+                        </w:rPr>
+                        <m:t>1</m:t>
+                      </m:r>
+                    </m:sub>
+                  </m:sSub>
+                  <m:sSub>
+                    <m:sSubPr>
+                      <m:ctrlPr>
+                        <w:rPr>
+                          <w:rFonts w:ascii="Cambria Math" w:eastAsiaTheme="minorEastAsia" w:hAnsi="Cambria Math"/>
+                          <w:i/>
+                        </w:rPr>
+                      </m:ctrlPr>
+                    </m:sSubPr>
+                    <m:e>
+                      <m:r>
+                        <w:rPr>
+                          <w:rFonts w:ascii="Cambria Math" w:eastAsiaTheme="minorEastAsia" w:hAnsi="Cambria Math"/>
+                        </w:rPr>
+                        <m:t>λ</m:t>
+                      </m:r>
+                    </m:e>
+                    <m:sub>
+                      <m:r>
+                        <w:rPr>
+                          <w:rFonts w:ascii="Cambria Math" w:eastAsiaTheme="minorEastAsia" w:hAnsi="Cambria Math"/>
+                        </w:rPr>
+                        <m:t>2</m:t>
+                      </m:r>
+                    </m:sub>
+                  </m:sSub>
+                  <m:sSub>
+                    <m:sSubPr>
+                      <m:ctrlPr>
+                        <w:rPr>
+                          <w:rFonts w:ascii="Cambria Math" w:eastAsiaTheme="minorEastAsia" w:hAnsi="Cambria Math"/>
+                          <w:i/>
+                        </w:rPr>
+                      </m:ctrlPr>
+                    </m:sSubPr>
+                    <m:e>
+                      <m:r>
+                        <w:rPr>
+                          <w:rFonts w:ascii="Cambria Math" w:eastAsiaTheme="minorEastAsia" w:hAnsi="Cambria Math"/>
+                        </w:rPr>
+                        <m:t>λ</m:t>
+                      </m:r>
+                    </m:e>
+                    <m:sub>
+                      <m:r>
+                        <w:rPr>
+                          <w:rFonts w:ascii="Cambria Math" w:eastAsiaTheme="minorEastAsia" w:hAnsi="Cambria Math"/>
+                        </w:rPr>
+                        <m:t>3</m:t>
+                      </m:r>
+                    </m:sub>
+                  </m:sSub>
+                </m:e>
+              </m:d>
+            </m:sub>
+          </m:sSub>
+          <m:nary>
+            <m:naryPr>
+              <m:chr m:val="∑"/>
+              <m:limLoc m:val="undOvr"/>
+              <m:subHide m:val="1"/>
+              <m:supHide m:val="1"/>
+              <m:ctrlPr>
+                <w:rPr>
+                  <w:rFonts w:ascii="Cambria Math" w:eastAsiaTheme="minorEastAsia" w:hAnsi="Cambria Math"/>
+                  <w:i/>
+                </w:rPr>
+              </m:ctrlPr>
+            </m:naryPr>
+            <m:sub/>
+            <m:sup/>
+            <m:e>
+              <m:func>
+                <m:funcPr>
+                  <m:ctrlPr>
+                    <w:rPr>
+                      <w:rFonts w:ascii="Cambria Math" w:eastAsiaTheme="minorEastAsia" w:hAnsi="Cambria Math"/>
+                    </w:rPr>
+                  </m:ctrlPr>
+                </m:funcPr>
+                <m:fName>
+                  <m:r>
+                    <m:rPr>
+                      <m:sty m:val="p"/>
+                    </m:rPr>
+                    <w:rPr>
+                      <w:rFonts w:ascii="Cambria Math" w:eastAsiaTheme="minorEastAsia" w:hAnsi="Cambria Math"/>
+                    </w:rPr>
+                    <m:t>log</m:t>
+                  </m:r>
+                  <m:ctrlPr>
+                    <w:rPr>
+                      <w:rFonts w:ascii="Cambria Math" w:eastAsiaTheme="minorEastAsia" w:hAnsi="Cambria Math"/>
+                      <w:i/>
+                    </w:rPr>
+                  </m:ctrlPr>
+                </m:fName>
+                <m:e>
+                  <m:d>
+                    <m:dPr>
+                      <m:ctrlPr>
+                        <w:rPr>
+                          <w:rFonts w:ascii="Cambria Math" w:eastAsiaTheme="minorEastAsia" w:hAnsi="Cambria Math"/>
+                          <w:i/>
+                        </w:rPr>
+                      </m:ctrlPr>
+                    </m:dPr>
+                    <m:e>
+                      <m:r>
+                        <w:rPr>
+                          <w:rFonts w:ascii="Cambria Math" w:eastAsiaTheme="minorEastAsia" w:hAnsi="Cambria Math"/>
+                        </w:rPr>
+                        <m:t>p</m:t>
+                      </m:r>
+                      <m:d>
+                        <m:dPr>
+                          <m:ctrlPr>
+                            <w:rPr>
+                              <w:rFonts w:ascii="Cambria Math" w:eastAsiaTheme="minorEastAsia" w:hAnsi="Cambria Math"/>
+                              <w:i/>
+                            </w:rPr>
+                          </m:ctrlPr>
+                        </m:dPr>
+                        <m:e>
+                          <m:sSub>
+                            <m:sSubPr>
+                              <m:ctrlPr>
+                                <w:rPr>
+                                  <w:rFonts w:ascii="Cambria Math" w:eastAsiaTheme="minorEastAsia" w:hAnsi="Cambria Math"/>
+                                  <w:i/>
+                                </w:rPr>
+                              </m:ctrlPr>
+                            </m:sSubPr>
+                            <m:e>
+                              <m:r>
+                                <w:rPr>
+                                  <w:rFonts w:ascii="Cambria Math" w:eastAsiaTheme="minorEastAsia" w:hAnsi="Cambria Math"/>
+                                </w:rPr>
+                                <m:t>s</m:t>
+                              </m:r>
+                            </m:e>
+                            <m:sub>
+                              <m:r>
+                                <w:rPr>
+                                  <w:rFonts w:ascii="Cambria Math" w:eastAsiaTheme="minorEastAsia" w:hAnsi="Cambria Math"/>
+                                </w:rPr>
+                                <m:t>i</m:t>
+                              </m:r>
+                            </m:sub>
+                          </m:sSub>
+                        </m:e>
+                      </m:d>
+                      <m:r>
+                        <w:rPr>
+                          <w:rFonts w:ascii="Cambria Math" w:eastAsiaTheme="minorEastAsia" w:hAnsi="Cambria Math"/>
+                        </w:rPr>
+                        <m:t xml:space="preserve"> </m:t>
+                      </m:r>
+                    </m:e>
+                  </m:d>
+                </m:e>
+              </m:func>
+            </m:e>
+          </m:nary>
+          <m:r>
+            <w:rPr>
+              <w:rFonts w:ascii="Cambria Math" w:eastAsiaTheme="minorEastAsia" w:hAnsi="Cambria Math"/>
+            </w:rPr>
+            <m:t xml:space="preserve">= </m:t>
+          </m:r>
+          <m:r>
+            <w:rPr>
+              <w:rFonts w:ascii="Cambria Math" w:eastAsiaTheme="minorEastAsia" w:hAnsi="Cambria Math"/>
+            </w:rPr>
+            <m:t xml:space="preserve"> </m:t>
+          </m:r>
+          <m:sSub>
+            <m:sSubPr>
+              <m:ctrlPr>
+                <w:rPr>
+                  <w:rFonts w:ascii="Cambria Math" w:hAnsi="Cambria Math"/>
+                  <w:i/>
+                </w:rPr>
+              </m:ctrlPr>
+            </m:sSubPr>
+            <m:e>
+              <m:r>
+                <w:rPr>
+                  <w:rFonts w:ascii="Cambria Math" w:hAnsi="Cambria Math"/>
+                </w:rPr>
+                <m:t xml:space="preserve">argmax </m:t>
+              </m:r>
+            </m:e>
+            <m:sub>
+              <m:d>
+                <m:dPr>
+                  <m:begChr m:val="{"/>
+                  <m:endChr m:val="}"/>
+                  <m:ctrlPr>
+                    <w:rPr>
+                      <w:rFonts w:ascii="Cambria Math" w:eastAsiaTheme="minorEastAsia" w:hAnsi="Cambria Math"/>
+                      <w:i/>
+                    </w:rPr>
+                  </m:ctrlPr>
+                </m:dPr>
+                <m:e>
+                  <m:sSub>
+                    <m:sSubPr>
+                      <m:ctrlPr>
+                        <w:rPr>
+                          <w:rFonts w:ascii="Cambria Math" w:eastAsiaTheme="minorEastAsia" w:hAnsi="Cambria Math"/>
+                          <w:i/>
+                        </w:rPr>
+                      </m:ctrlPr>
+                    </m:sSubPr>
+                    <m:e>
+                      <m:r>
+                        <w:rPr>
+                          <w:rFonts w:ascii="Cambria Math" w:eastAsiaTheme="minorEastAsia" w:hAnsi="Cambria Math"/>
+                        </w:rPr>
+                        <m:t>λ</m:t>
+                      </m:r>
+                    </m:e>
+                    <m:sub>
+                      <m:r>
+                        <w:rPr>
+                          <w:rFonts w:ascii="Cambria Math" w:eastAsiaTheme="minorEastAsia" w:hAnsi="Cambria Math"/>
+                        </w:rPr>
+                        <m:t>1</m:t>
+                      </m:r>
+                    </m:sub>
+                  </m:sSub>
+                  <m:sSub>
+                    <m:sSubPr>
+                      <m:ctrlPr>
+                        <w:rPr>
+                          <w:rFonts w:ascii="Cambria Math" w:eastAsiaTheme="minorEastAsia" w:hAnsi="Cambria Math"/>
+                          <w:i/>
+                        </w:rPr>
+                      </m:ctrlPr>
+                    </m:sSubPr>
+                    <m:e>
+                      <m:r>
+                        <w:rPr>
+                          <w:rFonts w:ascii="Cambria Math" w:eastAsiaTheme="minorEastAsia" w:hAnsi="Cambria Math"/>
+                        </w:rPr>
+                        <m:t>λ</m:t>
+                      </m:r>
+                    </m:e>
+                    <m:sub>
+                      <m:r>
+                        <w:rPr>
+                          <w:rFonts w:ascii="Cambria Math" w:eastAsiaTheme="minorEastAsia" w:hAnsi="Cambria Math"/>
+                        </w:rPr>
+                        <m:t>2</m:t>
+                      </m:r>
+                    </m:sub>
+                  </m:sSub>
+                  <m:sSub>
+                    <m:sSubPr>
+                      <m:ctrlPr>
+                        <w:rPr>
+                          <w:rFonts w:ascii="Cambria Math" w:eastAsiaTheme="minorEastAsia" w:hAnsi="Cambria Math"/>
+                          <w:i/>
+                        </w:rPr>
+                      </m:ctrlPr>
+                    </m:sSubPr>
+                    <m:e>
+                      <m:r>
+                        <w:rPr>
+                          <w:rFonts w:ascii="Cambria Math" w:eastAsiaTheme="minorEastAsia" w:hAnsi="Cambria Math"/>
+                        </w:rPr>
+                        <m:t>λ</m:t>
+                      </m:r>
+                    </m:e>
+                    <m:sub>
+                      <m:r>
+                        <w:rPr>
+                          <w:rFonts w:ascii="Cambria Math" w:eastAsiaTheme="minorEastAsia" w:hAnsi="Cambria Math"/>
+                        </w:rPr>
+                        <m:t>3</m:t>
+                      </m:r>
+                    </m:sub>
+                  </m:sSub>
+                </m:e>
+              </m:d>
+            </m:sub>
+          </m:sSub>
+          <m:nary>
+            <m:naryPr>
+              <m:chr m:val="∑"/>
+              <m:limLoc m:val="undOvr"/>
+              <m:subHide m:val="1"/>
+              <m:supHide m:val="1"/>
+              <m:ctrlPr>
+                <w:rPr>
+                  <w:rFonts w:ascii="Cambria Math" w:eastAsiaTheme="minorEastAsia" w:hAnsi="Cambria Math"/>
+                  <w:i/>
+                </w:rPr>
+              </m:ctrlPr>
+            </m:naryPr>
+            <m:sub/>
+            <m:sup/>
+            <m:e>
+              <m:r>
+                <w:rPr>
+                  <w:rFonts w:ascii="Cambria Math" w:eastAsiaTheme="minorEastAsia" w:hAnsi="Cambria Math"/>
+                </w:rPr>
+                <m:t xml:space="preserve"> log </m:t>
+              </m:r>
+              <m:d>
+                <m:dPr>
+                  <m:ctrlPr>
+                    <w:rPr>
+                      <w:rFonts w:ascii="Cambria Math" w:eastAsiaTheme="minorEastAsia" w:hAnsi="Cambria Math"/>
+                      <w:i/>
+                    </w:rPr>
+                  </m:ctrlPr>
+                </m:dPr>
+                <m:e>
+                  <m:r>
+                    <w:rPr>
+                      <w:rFonts w:ascii="Cambria Math" w:eastAsiaTheme="minorEastAsia" w:hAnsi="Cambria Math"/>
+                    </w:rPr>
+                    <m:t xml:space="preserve"> </m:t>
+                  </m:r>
+                  <m:nary>
+                    <m:naryPr>
+                      <m:chr m:val="∏"/>
+                      <m:limLoc m:val="undOvr"/>
+                      <m:subHide m:val="1"/>
+                      <m:supHide m:val="1"/>
+                      <m:ctrlPr>
+                        <w:rPr>
+                          <w:rFonts w:ascii="Cambria Math" w:eastAsiaTheme="minorEastAsia" w:hAnsi="Cambria Math"/>
+                          <w:i/>
+                        </w:rPr>
+                      </m:ctrlPr>
+                    </m:naryPr>
+                    <m:sub/>
+                    <m:sup/>
+                    <m:e>
+                      <m:r>
+                        <w:rPr>
+                          <w:rFonts w:ascii="Cambria Math" w:eastAsiaTheme="minorEastAsia" w:hAnsi="Cambria Math"/>
+                        </w:rPr>
+                        <m:t>q</m:t>
+                      </m:r>
+                      <m:d>
+                        <m:dPr>
+                          <m:ctrlPr>
+                            <w:rPr>
+                              <w:rFonts w:ascii="Cambria Math" w:eastAsiaTheme="minorEastAsia" w:hAnsi="Cambria Math"/>
+                              <w:i/>
+                            </w:rPr>
+                          </m:ctrlPr>
+                        </m:dPr>
+                        <m:e>
+                          <m:sSub>
+                            <m:sSubPr>
+                              <m:ctrlPr>
+                                <w:rPr>
+                                  <w:rFonts w:ascii="Cambria Math" w:eastAsiaTheme="minorEastAsia" w:hAnsi="Cambria Math"/>
+                                  <w:i/>
+                                </w:rPr>
+                              </m:ctrlPr>
+                            </m:sSubPr>
+                            <m:e>
+                              <m:r>
+                                <w:rPr>
+                                  <w:rFonts w:ascii="Cambria Math" w:eastAsiaTheme="minorEastAsia" w:hAnsi="Cambria Math"/>
+                                </w:rPr>
+                                <m:t>w</m:t>
+                              </m:r>
+                            </m:e>
+                            <m:sub>
+                              <m:r>
+                                <w:rPr>
+                                  <w:rFonts w:ascii="Cambria Math" w:eastAsiaTheme="minorEastAsia" w:hAnsi="Cambria Math"/>
+                                </w:rPr>
+                                <m:t>j</m:t>
+                              </m:r>
+                            </m:sub>
+                          </m:sSub>
+                          <m:r>
+                            <w:rPr>
+                              <w:rFonts w:ascii="Cambria Math" w:eastAsiaTheme="minorEastAsia" w:hAnsi="Cambria Math"/>
+                            </w:rPr>
+                            <m:t>|</m:t>
+                          </m:r>
+                          <m:sSub>
+                            <m:sSubPr>
+                              <m:ctrlPr>
+                                <w:rPr>
+                                  <w:rFonts w:ascii="Cambria Math" w:eastAsiaTheme="minorEastAsia" w:hAnsi="Cambria Math"/>
+                                  <w:i/>
+                                </w:rPr>
+                              </m:ctrlPr>
+                            </m:sSubPr>
+                            <m:e>
+                              <m:r>
+                                <w:rPr>
+                                  <w:rFonts w:ascii="Cambria Math" w:eastAsiaTheme="minorEastAsia" w:hAnsi="Cambria Math"/>
+                                </w:rPr>
+                                <m:t>w</m:t>
+                              </m:r>
+                            </m:e>
+                            <m:sub>
+                              <m:r>
+                                <w:rPr>
+                                  <w:rFonts w:ascii="Cambria Math" w:eastAsiaTheme="minorEastAsia" w:hAnsi="Cambria Math"/>
+                                </w:rPr>
+                                <m:t xml:space="preserve">j-1 </m:t>
+                              </m:r>
+                            </m:sub>
+                          </m:sSub>
+                          <m:r>
+                            <w:rPr>
+                              <w:rFonts w:ascii="Cambria Math" w:eastAsiaTheme="minorEastAsia" w:hAnsi="Cambria Math"/>
+                            </w:rPr>
+                            <m:t>,</m:t>
+                          </m:r>
+                          <m:sSub>
+                            <m:sSubPr>
+                              <m:ctrlPr>
+                                <w:rPr>
+                                  <w:rFonts w:ascii="Cambria Math" w:eastAsiaTheme="minorEastAsia" w:hAnsi="Cambria Math"/>
+                                  <w:i/>
+                                </w:rPr>
+                              </m:ctrlPr>
+                            </m:sSubPr>
+                            <m:e>
+                              <m:r>
+                                <w:rPr>
+                                  <w:rFonts w:ascii="Cambria Math" w:eastAsiaTheme="minorEastAsia" w:hAnsi="Cambria Math"/>
+                                </w:rPr>
+                                <m:t>w</m:t>
+                              </m:r>
+                            </m:e>
+                            <m:sub>
+                              <m:r>
+                                <w:rPr>
+                                  <w:rFonts w:ascii="Cambria Math" w:eastAsiaTheme="minorEastAsia" w:hAnsi="Cambria Math"/>
+                                </w:rPr>
+                                <m:t>j-</m:t>
+                              </m:r>
+                              <m:r>
+                                <w:rPr>
+                                  <w:rFonts w:ascii="Cambria Math" w:eastAsiaTheme="minorEastAsia" w:hAnsi="Cambria Math"/>
+                                </w:rPr>
+                                <m:t>2</m:t>
+                              </m:r>
+                              <m:r>
+                                <w:rPr>
+                                  <w:rFonts w:ascii="Cambria Math" w:eastAsiaTheme="minorEastAsia" w:hAnsi="Cambria Math"/>
+                                </w:rPr>
+                                <m:t xml:space="preserve"> </m:t>
+                              </m:r>
+                            </m:sub>
+                          </m:sSub>
+                        </m:e>
+                      </m:d>
+                    </m:e>
+                  </m:nary>
+                  <m:r>
+                    <w:rPr>
+                      <w:rFonts w:ascii="Cambria Math" w:eastAsiaTheme="minorEastAsia" w:hAnsi="Cambria Math"/>
+                    </w:rPr>
+                    <m:t xml:space="preserve"> </m:t>
+                  </m:r>
+                </m:e>
+              </m:d>
+              <m:r>
+                <w:rPr>
+                  <w:rFonts w:ascii="Cambria Math" w:eastAsiaTheme="minorEastAsia" w:hAnsi="Cambria Math"/>
+                </w:rPr>
+                <m:t>=</m:t>
+              </m:r>
+              <m:sSub>
+                <m:sSubPr>
+                  <m:ctrlPr>
+                    <w:rPr>
+                      <w:rFonts w:ascii="Cambria Math" w:hAnsi="Cambria Math"/>
+                      <w:i/>
+                    </w:rPr>
+                  </m:ctrlPr>
+                </m:sSubPr>
+                <m:e>
+                  <m:r>
+                    <w:rPr>
+                      <w:rFonts w:ascii="Cambria Math" w:hAnsi="Cambria Math"/>
+                    </w:rPr>
+                    <m:t xml:space="preserve">argmax </m:t>
+                  </m:r>
+                </m:e>
+                <m:sub>
+                  <m:d>
+                    <m:dPr>
+                      <m:begChr m:val="{"/>
+                      <m:endChr m:val="}"/>
+                      <m:ctrlPr>
+                        <w:rPr>
+                          <w:rFonts w:ascii="Cambria Math" w:eastAsiaTheme="minorEastAsia" w:hAnsi="Cambria Math"/>
+                          <w:i/>
+                        </w:rPr>
+                      </m:ctrlPr>
+                    </m:dPr>
+                    <m:e>
+                      <m:sSub>
+                        <m:sSubPr>
+                          <m:ctrlPr>
+                            <w:rPr>
+                              <w:rFonts w:ascii="Cambria Math" w:eastAsiaTheme="minorEastAsia" w:hAnsi="Cambria Math"/>
+                              <w:i/>
+                            </w:rPr>
+                          </m:ctrlPr>
+                        </m:sSubPr>
+                        <m:e>
+                          <m:r>
+                            <w:rPr>
+                              <w:rFonts w:ascii="Cambria Math" w:eastAsiaTheme="minorEastAsia" w:hAnsi="Cambria Math"/>
+                            </w:rPr>
+                            <m:t>λ</m:t>
+                          </m:r>
+                        </m:e>
+                        <m:sub>
+                          <m:r>
+                            <w:rPr>
+                              <w:rFonts w:ascii="Cambria Math" w:eastAsiaTheme="minorEastAsia" w:hAnsi="Cambria Math"/>
+                            </w:rPr>
+                            <m:t>1</m:t>
+                          </m:r>
+                        </m:sub>
+                      </m:sSub>
+                      <m:sSub>
+                        <m:sSubPr>
+                          <m:ctrlPr>
+                            <w:rPr>
+                              <w:rFonts w:ascii="Cambria Math" w:eastAsiaTheme="minorEastAsia" w:hAnsi="Cambria Math"/>
+                              <w:i/>
+                            </w:rPr>
+                          </m:ctrlPr>
+                        </m:sSubPr>
+                        <m:e>
+                          <m:r>
+                            <w:rPr>
+                              <w:rFonts w:ascii="Cambria Math" w:eastAsiaTheme="minorEastAsia" w:hAnsi="Cambria Math"/>
+                            </w:rPr>
+                            <m:t>λ</m:t>
+                          </m:r>
+                        </m:e>
+                        <m:sub>
+                          <m:r>
+                            <w:rPr>
+                              <w:rFonts w:ascii="Cambria Math" w:eastAsiaTheme="minorEastAsia" w:hAnsi="Cambria Math"/>
+                            </w:rPr>
+                            <m:t>2</m:t>
+                          </m:r>
+                        </m:sub>
+                      </m:sSub>
+                      <m:sSub>
+                        <m:sSubPr>
+                          <m:ctrlPr>
+                            <w:rPr>
+                              <w:rFonts w:ascii="Cambria Math" w:eastAsiaTheme="minorEastAsia" w:hAnsi="Cambria Math"/>
+                              <w:i/>
+                            </w:rPr>
+                          </m:ctrlPr>
+                        </m:sSubPr>
+                        <m:e>
+                          <m:r>
+                            <w:rPr>
+                              <w:rFonts w:ascii="Cambria Math" w:eastAsiaTheme="minorEastAsia" w:hAnsi="Cambria Math"/>
+                            </w:rPr>
+                            <m:t>λ</m:t>
+                          </m:r>
+                        </m:e>
+                        <m:sub>
+                          <m:r>
+                            <w:rPr>
+                              <w:rFonts w:ascii="Cambria Math" w:eastAsiaTheme="minorEastAsia" w:hAnsi="Cambria Math"/>
+                            </w:rPr>
+                            <m:t>3</m:t>
+                          </m:r>
+                        </m:sub>
+                      </m:sSub>
+                    </m:e>
+                  </m:d>
+                </m:sub>
+              </m:sSub>
+              <m:nary>
+                <m:naryPr>
+                  <m:chr m:val="∑"/>
+                  <m:limLoc m:val="undOvr"/>
+                  <m:supHide m:val="1"/>
+                  <m:ctrlPr>
+                    <w:rPr>
+                      <w:rFonts w:ascii="Cambria Math" w:eastAsiaTheme="minorEastAsia" w:hAnsi="Cambria Math"/>
+                      <w:i/>
+                    </w:rPr>
+                  </m:ctrlPr>
+                </m:naryPr>
+                <m:sub>
+                  <m:r>
+                    <w:rPr>
+                      <w:rFonts w:ascii="Cambria Math" w:eastAsiaTheme="minorEastAsia" w:hAnsi="Cambria Math"/>
+                    </w:rPr>
+                    <m:t>w∈Sentences</m:t>
+                  </m:r>
+                </m:sub>
+                <m:sup/>
+                <m:e>
+                  <m:func>
+                    <m:funcPr>
+                      <m:ctrlPr>
+                        <w:rPr>
+                          <w:rFonts w:ascii="Cambria Math" w:eastAsiaTheme="minorEastAsia" w:hAnsi="Cambria Math"/>
+                          <w:i/>
+                        </w:rPr>
+                      </m:ctrlPr>
+                    </m:funcPr>
+                    <m:fName>
+                      <m:r>
+                        <m:rPr>
+                          <m:sty m:val="p"/>
+                        </m:rPr>
+                        <w:rPr>
+                          <w:rFonts w:ascii="Cambria Math" w:eastAsiaTheme="minorEastAsia" w:hAnsi="Cambria Math"/>
+                        </w:rPr>
+                        <m:t>log</m:t>
+                      </m:r>
+                    </m:fName>
+                    <m:e>
+                      <m:r>
+                        <w:rPr>
+                          <w:rFonts w:ascii="Cambria Math" w:eastAsiaTheme="minorEastAsia" w:hAnsi="Cambria Math"/>
+                        </w:rPr>
+                        <m:t>q(</m:t>
+                      </m:r>
+                      <m:sSub>
+                        <m:sSubPr>
+                          <m:ctrlPr>
+                            <w:rPr>
+                              <w:rFonts w:ascii="Cambria Math" w:eastAsiaTheme="minorEastAsia" w:hAnsi="Cambria Math"/>
+                              <w:i/>
+                            </w:rPr>
+                          </m:ctrlPr>
+                        </m:sSubPr>
+                        <m:e>
+                          <m:r>
+                            <w:rPr>
+                              <w:rFonts w:ascii="Cambria Math" w:eastAsiaTheme="minorEastAsia" w:hAnsi="Cambria Math"/>
+                            </w:rPr>
+                            <m:t>w</m:t>
+                          </m:r>
+                        </m:e>
+                        <m:sub>
+                          <m:r>
+                            <w:rPr>
+                              <w:rFonts w:ascii="Cambria Math" w:eastAsiaTheme="minorEastAsia" w:hAnsi="Cambria Math"/>
+                            </w:rPr>
+                            <m:t>j</m:t>
+                          </m:r>
+                        </m:sub>
+                      </m:sSub>
+                      <m:r>
+                        <w:rPr>
+                          <w:rFonts w:ascii="Cambria Math" w:eastAsiaTheme="minorEastAsia" w:hAnsi="Cambria Math"/>
+                        </w:rPr>
+                        <m:t>|</m:t>
+                      </m:r>
+                      <m:sSub>
+                        <m:sSubPr>
+                          <m:ctrlPr>
+                            <w:rPr>
+                              <w:rFonts w:ascii="Cambria Math" w:eastAsiaTheme="minorEastAsia" w:hAnsi="Cambria Math"/>
+                              <w:i/>
+                            </w:rPr>
+                          </m:ctrlPr>
+                        </m:sSubPr>
+                        <m:e>
+                          <m:r>
+                            <w:rPr>
+                              <w:rFonts w:ascii="Cambria Math" w:eastAsiaTheme="minorEastAsia" w:hAnsi="Cambria Math"/>
+                            </w:rPr>
+                            <m:t>w</m:t>
+                          </m:r>
+                        </m:e>
+                        <m:sub>
+                          <m:r>
+                            <w:rPr>
+                              <w:rFonts w:ascii="Cambria Math" w:eastAsiaTheme="minorEastAsia" w:hAnsi="Cambria Math"/>
+                            </w:rPr>
+                            <m:t xml:space="preserve">j-1 </m:t>
+                          </m:r>
+                        </m:sub>
+                      </m:sSub>
+                      <m:r>
+                        <w:rPr>
+                          <w:rFonts w:ascii="Cambria Math" w:eastAsiaTheme="minorEastAsia" w:hAnsi="Cambria Math"/>
+                        </w:rPr>
+                        <m:t>,</m:t>
+                      </m:r>
+                      <m:sSub>
+                        <m:sSubPr>
+                          <m:ctrlPr>
+                            <w:rPr>
+                              <w:rFonts w:ascii="Cambria Math" w:eastAsiaTheme="minorEastAsia" w:hAnsi="Cambria Math"/>
+                              <w:i/>
+                            </w:rPr>
+                          </m:ctrlPr>
+                        </m:sSubPr>
+                        <m:e>
+                          <m:r>
+                            <w:rPr>
+                              <w:rFonts w:ascii="Cambria Math" w:eastAsiaTheme="minorEastAsia" w:hAnsi="Cambria Math"/>
+                            </w:rPr>
+                            <m:t>w</m:t>
+                          </m:r>
+                        </m:e>
+                        <m:sub>
+                          <m:r>
+                            <w:rPr>
+                              <w:rFonts w:ascii="Cambria Math" w:eastAsiaTheme="minorEastAsia" w:hAnsi="Cambria Math"/>
+                            </w:rPr>
+                            <m:t xml:space="preserve">j-2 </m:t>
+                          </m:r>
+                        </m:sub>
+                      </m:sSub>
+                      <m:r>
+                        <w:rPr>
+                          <w:rFonts w:ascii="Cambria Math" w:eastAsiaTheme="minorEastAsia" w:hAnsi="Cambria Math"/>
+                        </w:rPr>
+                        <m:t>)</m:t>
+                      </m:r>
+                    </m:e>
+                  </m:func>
+                </m:e>
+              </m:nary>
+              <m:r>
+                <w:rPr>
+                  <w:rFonts w:ascii="Cambria Math" w:eastAsiaTheme="minorEastAsia" w:hAnsi="Cambria Math"/>
+                </w:rPr>
+                <m:t>=</m:t>
+              </m:r>
+              <m:sSub>
+                <m:sSubPr>
+                  <m:ctrlPr>
+                    <w:rPr>
+                      <w:rFonts w:ascii="Cambria Math" w:hAnsi="Cambria Math"/>
+                      <w:i/>
+                    </w:rPr>
+                  </m:ctrlPr>
+                </m:sSubPr>
+                <m:e>
+                  <m:r>
+                    <w:rPr>
+                      <w:rFonts w:ascii="Cambria Math" w:hAnsi="Cambria Math"/>
+                    </w:rPr>
+                    <m:t xml:space="preserve">argmax </m:t>
+                  </m:r>
+                </m:e>
+                <m:sub>
+                  <m:d>
+                    <m:dPr>
+                      <m:begChr m:val="{"/>
+                      <m:endChr m:val="}"/>
+                      <m:ctrlPr>
+                        <w:rPr>
+                          <w:rFonts w:ascii="Cambria Math" w:eastAsiaTheme="minorEastAsia" w:hAnsi="Cambria Math"/>
+                          <w:i/>
+                        </w:rPr>
+                      </m:ctrlPr>
+                    </m:dPr>
+                    <m:e>
+                      <m:sSub>
+                        <m:sSubPr>
+                          <m:ctrlPr>
+                            <w:rPr>
+                              <w:rFonts w:ascii="Cambria Math" w:eastAsiaTheme="minorEastAsia" w:hAnsi="Cambria Math"/>
+                              <w:i/>
+                            </w:rPr>
+                          </m:ctrlPr>
+                        </m:sSubPr>
+                        <m:e>
+                          <m:r>
+                            <w:rPr>
+                              <w:rFonts w:ascii="Cambria Math" w:eastAsiaTheme="minorEastAsia" w:hAnsi="Cambria Math"/>
+                            </w:rPr>
+                            <m:t>λ</m:t>
+                          </m:r>
+                        </m:e>
+                        <m:sub>
+                          <m:r>
+                            <w:rPr>
+                              <w:rFonts w:ascii="Cambria Math" w:eastAsiaTheme="minorEastAsia" w:hAnsi="Cambria Math"/>
+                            </w:rPr>
+                            <m:t>1</m:t>
+                          </m:r>
+                        </m:sub>
+                      </m:sSub>
+                      <m:sSub>
+                        <m:sSubPr>
+                          <m:ctrlPr>
+                            <w:rPr>
+                              <w:rFonts w:ascii="Cambria Math" w:eastAsiaTheme="minorEastAsia" w:hAnsi="Cambria Math"/>
+                              <w:i/>
+                            </w:rPr>
+                          </m:ctrlPr>
+                        </m:sSubPr>
+                        <m:e>
+                          <m:r>
+                            <w:rPr>
+                              <w:rFonts w:ascii="Cambria Math" w:eastAsiaTheme="minorEastAsia" w:hAnsi="Cambria Math"/>
+                            </w:rPr>
+                            <m:t>λ</m:t>
+                          </m:r>
+                        </m:e>
+                        <m:sub>
+                          <m:r>
+                            <w:rPr>
+                              <w:rFonts w:ascii="Cambria Math" w:eastAsiaTheme="minorEastAsia" w:hAnsi="Cambria Math"/>
+                            </w:rPr>
+                            <m:t>2</m:t>
+                          </m:r>
+                        </m:sub>
+                      </m:sSub>
+                      <m:sSub>
+                        <m:sSubPr>
+                          <m:ctrlPr>
+                            <w:rPr>
+                              <w:rFonts w:ascii="Cambria Math" w:eastAsiaTheme="minorEastAsia" w:hAnsi="Cambria Math"/>
+                              <w:i/>
+                            </w:rPr>
+                          </m:ctrlPr>
+                        </m:sSubPr>
+                        <m:e>
+                          <m:r>
+                            <w:rPr>
+                              <w:rFonts w:ascii="Cambria Math" w:eastAsiaTheme="minorEastAsia" w:hAnsi="Cambria Math"/>
+                            </w:rPr>
+                            <m:t>λ</m:t>
+                          </m:r>
+                        </m:e>
+                        <m:sub>
+                          <m:r>
+                            <w:rPr>
+                              <w:rFonts w:ascii="Cambria Math" w:eastAsiaTheme="minorEastAsia" w:hAnsi="Cambria Math"/>
+                            </w:rPr>
+                            <m:t>3</m:t>
+                          </m:r>
+                        </m:sub>
+                      </m:sSub>
+                    </m:e>
+                  </m:d>
+                </m:sub>
+              </m:sSub>
+            </m:e>
+          </m:nary>
+          <m:nary>
+            <m:naryPr>
+              <m:chr m:val="∑"/>
+              <m:limLoc m:val="undOvr"/>
+              <m:ctrlPr>
+                <w:rPr>
+                  <w:rFonts w:ascii="Cambria Math" w:eastAsiaTheme="minorEastAsia" w:hAnsi="Cambria Math"/>
+                  <w:i/>
+                </w:rPr>
+              </m:ctrlPr>
+            </m:naryPr>
+            <m:sub>
+              <m:r>
+                <w:rPr>
+                  <w:rFonts w:ascii="Cambria Math" w:eastAsiaTheme="minorEastAsia" w:hAnsi="Cambria Math"/>
+                </w:rPr>
+                <m:t>w1,w2,w3</m:t>
+              </m:r>
+            </m:sub>
+            <m:sup/>
+            <m:e>
+              <m:r>
+                <w:rPr>
+                  <w:rFonts w:ascii="Cambria Math" w:eastAsiaTheme="minorEastAsia" w:hAnsi="Cambria Math"/>
+                </w:rPr>
+                <m:t>c</m:t>
+              </m:r>
+              <m:d>
+                <m:dPr>
+                  <m:ctrlPr>
+                    <w:rPr>
+                      <w:rFonts w:ascii="Cambria Math" w:eastAsiaTheme="minorEastAsia" w:hAnsi="Cambria Math"/>
+                      <w:i/>
+                    </w:rPr>
+                  </m:ctrlPr>
+                </m:dPr>
+                <m:e>
+                  <m:r>
+                    <w:rPr>
+                      <w:rFonts w:ascii="Cambria Math" w:eastAsiaTheme="minorEastAsia" w:hAnsi="Cambria Math"/>
+                    </w:rPr>
+                    <m:t>w1,w2,w3</m:t>
+                  </m:r>
+                </m:e>
+              </m:d>
+              <m:r>
+                <w:rPr>
+                  <w:rFonts w:ascii="Cambria Math" w:eastAsiaTheme="minorEastAsia" w:hAnsi="Cambria Math"/>
+                </w:rPr>
+                <m:t>*</m:t>
+              </m:r>
+              <m:r>
+                <m:rPr>
+                  <m:sty m:val="p"/>
+                </m:rPr>
+                <w:rPr>
+                  <w:rFonts w:ascii="Cambria Math" w:eastAsiaTheme="minorEastAsia" w:hAnsi="Cambria Math"/>
+                </w:rPr>
+                <m:t>log⁡</m:t>
+              </m:r>
+              <m:r>
+                <w:rPr>
+                  <w:rFonts w:ascii="Cambria Math" w:eastAsiaTheme="minorEastAsia" w:hAnsi="Cambria Math"/>
+                </w:rPr>
+                <m:t>(q(w3|w1,w2)</m:t>
+              </m:r>
+            </m:e>
+          </m:nary>
+        </m:oMath>
+      </m:oMathPara>
+    </w:p>
+    <w:p>
+      <w:pPr>
+        <w:rPr>
+          <w:b/>
+          <w:bCs/>
+          <w:iCs/>
+          <w:vertAlign w:val="subscript"/>
+        </w:rPr>
+      </w:pPr>
+      <m:oMathPara>
+        <m:oMath>
+          <m:r>
+            <m:rPr>
+              <m:sty m:val="b"/>
+            </m:rPr>
+            <w:rPr>
+              <w:rFonts w:ascii="Cambria Math" w:hAnsi="Cambria Math"/>
+              <w:vertAlign w:val="subscript"/>
+            </w:rPr>
+            <m:t xml:space="preserve">= </m:t>
+          </m:r>
+          <m:sSub>
+            <m:sSubPr>
+              <m:ctrlPr>
+                <w:rPr>
+                  <w:rFonts w:ascii="Cambria Math" w:hAnsi="Cambria Math"/>
+                  <w:iCs/>
+                </w:rPr>
+              </m:ctrlPr>
+            </m:sSubPr>
+            <m:e>
+              <m:r>
+                <m:rPr>
+                  <m:sty m:val="p"/>
+                </m:rPr>
+                <w:rPr>
+                  <w:rFonts w:ascii="Cambria Math" w:hAnsi="Cambria Math"/>
+                </w:rPr>
+                <m:t xml:space="preserve">argmax </m:t>
+              </m:r>
+            </m:e>
+            <m:sub>
+              <m:d>
+                <m:dPr>
+                  <m:begChr m:val="{"/>
+                  <m:endChr m:val="}"/>
+                  <m:ctrlPr>
+                    <w:rPr>
+                      <w:rFonts w:ascii="Cambria Math" w:eastAsiaTheme="minorEastAsia" w:hAnsi="Cambria Math"/>
+                      <w:iCs/>
+                    </w:rPr>
+                  </m:ctrlPr>
+                </m:dPr>
+                <m:e>
+                  <m:sSub>
+                    <m:sSubPr>
+                      <m:ctrlPr>
+                        <w:rPr>
+                          <w:rFonts w:ascii="Cambria Math" w:eastAsiaTheme="minorEastAsia" w:hAnsi="Cambria Math"/>
+                          <w:iCs/>
+                        </w:rPr>
+                      </m:ctrlPr>
+                    </m:sSubPr>
+                    <m:e>
+                      <m:r>
+                        <m:rPr>
+                          <m:sty m:val="p"/>
+                        </m:rPr>
+                        <w:rPr>
+                          <w:rFonts w:ascii="Cambria Math" w:eastAsiaTheme="minorEastAsia" w:hAnsi="Cambria Math"/>
+                        </w:rPr>
+                        <m:t>λ</m:t>
+                      </m:r>
+                    </m:e>
+                    <m:sub>
+                      <m:r>
+                        <m:rPr>
+                          <m:sty m:val="p"/>
+                        </m:rPr>
+                        <w:rPr>
+                          <w:rFonts w:ascii="Cambria Math" w:eastAsiaTheme="minorEastAsia" w:hAnsi="Cambria Math"/>
+                        </w:rPr>
+                        <m:t>1</m:t>
+                      </m:r>
+                    </m:sub>
+                  </m:sSub>
+                  <m:sSub>
+                    <m:sSubPr>
+                      <m:ctrlPr>
+                        <w:rPr>
+                          <w:rFonts w:ascii="Cambria Math" w:eastAsiaTheme="minorEastAsia" w:hAnsi="Cambria Math"/>
+                          <w:iCs/>
+                        </w:rPr>
+                      </m:ctrlPr>
+                    </m:sSubPr>
+                    <m:e>
+                      <m:r>
+                        <m:rPr>
+                          <m:sty m:val="p"/>
+                        </m:rPr>
+                        <w:rPr>
+                          <w:rFonts w:ascii="Cambria Math" w:eastAsiaTheme="minorEastAsia" w:hAnsi="Cambria Math"/>
+                        </w:rPr>
+                        <m:t>λ</m:t>
+                      </m:r>
+                    </m:e>
+                    <m:sub>
+                      <m:r>
+                        <m:rPr>
+                          <m:sty m:val="p"/>
+                        </m:rPr>
+                        <w:rPr>
+                          <w:rFonts w:ascii="Cambria Math" w:eastAsiaTheme="minorEastAsia" w:hAnsi="Cambria Math"/>
+                        </w:rPr>
+                        <m:t>2</m:t>
+                      </m:r>
+                    </m:sub>
+                  </m:sSub>
+                  <m:sSub>
+                    <m:sSubPr>
+                      <m:ctrlPr>
+                        <w:rPr>
+                          <w:rFonts w:ascii="Cambria Math" w:eastAsiaTheme="minorEastAsia" w:hAnsi="Cambria Math"/>
+                          <w:iCs/>
+                        </w:rPr>
+                      </m:ctrlPr>
+                    </m:sSubPr>
+                    <m:e>
+                      <m:r>
+                        <m:rPr>
+                          <m:sty m:val="p"/>
+                        </m:rPr>
+                        <w:rPr>
+                          <w:rFonts w:ascii="Cambria Math" w:eastAsiaTheme="minorEastAsia" w:hAnsi="Cambria Math"/>
+                        </w:rPr>
+                        <m:t>λ</m:t>
+                      </m:r>
+                    </m:e>
+                    <m:sub>
+                      <m:r>
+                        <m:rPr>
+                          <m:sty m:val="p"/>
+                        </m:rPr>
+                        <w:rPr>
+                          <w:rFonts w:ascii="Cambria Math" w:eastAsiaTheme="minorEastAsia" w:hAnsi="Cambria Math"/>
+                        </w:rPr>
+                        <m:t>3</m:t>
+                      </m:r>
+                    </m:sub>
+                  </m:sSub>
+                </m:e>
+              </m:d>
+            </m:sub>
+          </m:sSub>
+          <m:r>
+            <w:rPr>
+              <w:rFonts w:ascii="Cambria Math" w:hAnsi="Cambria Math"/>
+            </w:rPr>
+            <m:t>L(</m:t>
+          </m:r>
+          <m:sSub>
+            <m:sSubPr>
+              <m:ctrlPr>
+                <w:rPr>
+                  <w:rFonts w:ascii="Cambria Math" w:eastAsiaTheme="minorEastAsia" w:hAnsi="Cambria Math"/>
+                  <w:iCs/>
+                </w:rPr>
+              </m:ctrlPr>
+            </m:sSubPr>
+            <m:e>
+              <m:r>
+                <m:rPr>
+                  <m:sty m:val="p"/>
+                </m:rPr>
+                <w:rPr>
+                  <w:rFonts w:ascii="Cambria Math" w:eastAsiaTheme="minorEastAsia" w:hAnsi="Cambria Math"/>
+                </w:rPr>
+                <m:t>λ</m:t>
+              </m:r>
+            </m:e>
+            <m:sub>
+              <m:r>
+                <m:rPr>
+                  <m:sty m:val="p"/>
+                </m:rPr>
+                <w:rPr>
+                  <w:rFonts w:ascii="Cambria Math" w:eastAsiaTheme="minorEastAsia" w:hAnsi="Cambria Math"/>
+                </w:rPr>
+                <m:t>1</m:t>
+              </m:r>
+            </m:sub>
+          </m:sSub>
+          <m:sSub>
+            <m:sSubPr>
+              <m:ctrlPr>
+                <w:rPr>
+                  <w:rFonts w:ascii="Cambria Math" w:eastAsiaTheme="minorEastAsia" w:hAnsi="Cambria Math"/>
+                  <w:iCs/>
+                </w:rPr>
+              </m:ctrlPr>
+            </m:sSubPr>
+            <m:e>
+              <m:r>
+                <m:rPr>
+                  <m:sty m:val="p"/>
+                </m:rPr>
+                <w:rPr>
+                  <w:rFonts w:ascii="Cambria Math" w:eastAsiaTheme="minorEastAsia" w:hAnsi="Cambria Math"/>
+                </w:rPr>
+                <m:t>λ</m:t>
+              </m:r>
+            </m:e>
+            <m:sub>
+              <m:r>
+                <m:rPr>
+                  <m:sty m:val="p"/>
+                </m:rPr>
+                <w:rPr>
+                  <w:rFonts w:ascii="Cambria Math" w:eastAsiaTheme="minorEastAsia" w:hAnsi="Cambria Math"/>
+                </w:rPr>
+                <m:t>2</m:t>
+              </m:r>
+            </m:sub>
+          </m:sSub>
+          <m:sSub>
+            <m:sSubPr>
+              <m:ctrlPr>
+                <w:rPr>
+                  <w:rFonts w:ascii="Cambria Math" w:eastAsiaTheme="minorEastAsia" w:hAnsi="Cambria Math"/>
+                  <w:iCs/>
+                </w:rPr>
+              </m:ctrlPr>
+            </m:sSubPr>
+            <m:e>
+              <m:r>
+                <m:rPr>
+                  <m:sty m:val="p"/>
+                </m:rPr>
+                <w:rPr>
+                  <w:rFonts w:ascii="Cambria Math" w:eastAsiaTheme="minorEastAsia" w:hAnsi="Cambria Math"/>
+                </w:rPr>
+                <m:t>λ</m:t>
+              </m:r>
+            </m:e>
+            <m:sub>
+              <m:r>
+                <m:rPr>
+                  <m:sty m:val="p"/>
+                </m:rPr>
+                <w:rPr>
+                  <w:rFonts w:ascii="Cambria Math" w:eastAsiaTheme="minorEastAsia" w:hAnsi="Cambria Math"/>
+                </w:rPr>
+                <m:t>3</m:t>
+              </m:r>
+            </m:sub>
+          </m:sSub>
+          <m:r>
+            <w:rPr>
+              <w:rFonts w:ascii="Cambria Math" w:eastAsiaTheme="minorEastAsia" w:hAnsi="Cambria Math"/>
+            </w:rPr>
+            <m:t>)</m:t>
+          </m:r>
+        </m:oMath>
+      </m:oMathPara>
+    </w:p>
+    <w:p>
+      <w:pPr>
+        <w:rPr>
           <w:b/>
           <w:bCs/>
           <w:u w:val="single"/>
         </w:rPr>
       </w:pPr>
-      <w:bookmarkStart w:id="0" w:name="_GoBack"/>
-      <w:bookmarkEnd w:id="0"/>
+      <w:r>
+        <w:rPr>
+          <w:b/>
+          <w:bCs/>
+          <w:u w:val="single"/>
+        </w:rPr>
+        <w:t>Q2</w:t>
+      </w:r>
+    </w:p>
+    <w:p>
+      <w:pPr>
+        <w:pStyle w:val="NoSpacing"/>
+        <w:rPr>
+          <w:rFonts w:eastAsiaTheme="minorEastAsia"/>
+        </w:rPr>
+      </w:pPr>
+      <w:r>
+        <w:t xml:space="preserve">For every N gram </w:t>
+      </w:r>
+      <m:oMath>
+        <m:r>
+          <w:rPr>
+            <w:rFonts w:ascii="Cambria Math" w:hAnsi="Cambria Math"/>
+          </w:rPr>
+          <m:t>we can choose a set of λ</m:t>
+        </m:r>
+      </m:oMath>
+      <w:r>
+        <w:rPr>
+          <w:rFonts w:eastAsiaTheme="minorEastAsia"/>
+        </w:rPr>
+        <w:t xml:space="preserve"> where</w:t>
+      </w:r>
+      <w:r>
+        <w:rPr>
+          <w:rFonts w:eastAsiaTheme="minorEastAsia"/>
+        </w:rPr>
+        <w:t xml:space="preserve"> they can improve </w:t>
+      </w:r>
+      <w:r>
+        <w:rPr>
+          <w:rFonts w:eastAsiaTheme="minorEastAsia"/>
+        </w:rPr>
+        <w:t xml:space="preserve">our model. Using method from the </w:t>
+      </w:r>
+      <w:proofErr w:type="spellStart"/>
+      <w:r>
+        <w:rPr>
+          <w:rFonts w:eastAsiaTheme="minorEastAsia"/>
+        </w:rPr>
+        <w:t>hw</w:t>
+      </w:r>
+      <w:proofErr w:type="spellEnd"/>
+      <w:r>
+        <w:rPr>
+          <w:rFonts w:eastAsiaTheme="minorEastAsia"/>
+        </w:rPr>
+        <w:t>:</w:t>
+      </w:r>
+    </w:p>
+    <w:p>
+      <w:pPr>
+        <w:pStyle w:val="NoSpacing"/>
+      </w:pPr>
+      <w:r>
+        <w:rPr>
+          <w:noProof/>
+        </w:rPr>
+        <w:drawing>
+          <wp:inline distT="0" distB="0" distL="0" distR="0" wp14:anchorId="03FAD028" wp14:editId="264FE039">
+            <wp:extent cx="5731510" cy="3039110"/>
+            <wp:effectExtent l="0" t="0" r="2540" b="8890"/>
+            <wp:docPr id="2" name="Picture 2"/>
+            <wp:cNvGraphicFramePr>
+              <a:graphicFrameLocks xmlns:a="http://schemas.openxmlformats.org/drawingml/2006/main" noChangeAspect="1"/>
+            </wp:cNvGraphicFramePr>
+            <a:graphic xmlns:a="http://schemas.openxmlformats.org/drawingml/2006/main">
+              <a:graphicData uri="http://schemas.openxmlformats.org/drawingml/2006/picture">
+                <pic:pic xmlns:pic="http://schemas.openxmlformats.org/drawingml/2006/picture">
+                  <pic:nvPicPr>
+                    <pic:cNvPr id="1" name=""/>
+                    <pic:cNvPicPr/>
+                  </pic:nvPicPr>
+                  <pic:blipFill>
+                    <a:blip r:embed="rId6"/>
+                    <a:stretch>
+                      <a:fillRect/>
+                    </a:stretch>
+                  </pic:blipFill>
+                  <pic:spPr>
+                    <a:xfrm>
+                      <a:off x="0" y="0"/>
+                      <a:ext cx="5731510" cy="3039110"/>
+                    </a:xfrm>
+                    <a:prstGeom prst="rect">
+                      <a:avLst/>
+                    </a:prstGeom>
+                  </pic:spPr>
+                </pic:pic>
+              </a:graphicData>
+            </a:graphic>
+          </wp:inline>
+        </w:drawing>
+      </w:r>
+    </w:p>
+    <w:p>
+      <w:pPr>
+        <w:pStyle w:val="NoSpacing"/>
+        <w:rPr>
+          <w:vertAlign w:val="subscript"/>
+        </w:rPr>
+      </w:pPr>
+      <w:r>
+        <w:t xml:space="preserve">Can yield serious problem given that most of the of the lambda took will be </w:t>
+      </w:r>
+      <m:oMath>
+        <m:sSup>
+          <m:sSupPr>
+            <m:ctrlPr>
+              <w:rPr>
+                <w:rFonts w:ascii="Cambria Math" w:hAnsi="Cambria Math"/>
+                <w:i/>
+              </w:rPr>
+            </m:ctrlPr>
+          </m:sSupPr>
+          <m:e>
+            <m:r>
+              <w:rPr>
+                <w:rFonts w:ascii="Cambria Math" w:hAnsi="Cambria Math"/>
+              </w:rPr>
+              <m:t>λ</m:t>
+            </m:r>
+          </m:e>
+          <m:sup>
+            <m:r>
+              <w:rPr>
+                <w:rFonts w:ascii="Cambria Math" w:hAnsi="Cambria Math"/>
+              </w:rPr>
+              <m:t>1</m:t>
+            </m:r>
+          </m:sup>
+        </m:sSup>
+      </m:oMath>
+      <w:r>
+        <w:rPr>
+          <w:rFonts w:eastAsiaTheme="minorEastAsia"/>
+        </w:rPr>
+        <w:t xml:space="preserve"> given that most count (w</w:t>
+      </w:r>
+      <w:proofErr w:type="gramStart"/>
+      <w:r>
+        <w:rPr>
+          <w:rFonts w:eastAsiaTheme="minorEastAsia"/>
+        </w:rPr>
+        <w:t>1,w</w:t>
+      </w:r>
+      <w:proofErr w:type="gramEnd"/>
+      <w:r>
+        <w:rPr>
+          <w:rFonts w:eastAsiaTheme="minorEastAsia"/>
+        </w:rPr>
+        <w:t xml:space="preserve">2,w3) = 0 in a real problem, there for the influence of having different </w:t>
+      </w:r>
+      <m:oMath>
+        <m:r>
+          <w:rPr>
+            <w:rFonts w:ascii="Cambria Math" w:eastAsiaTheme="minorEastAsia" w:hAnsi="Cambria Math"/>
+          </w:rPr>
+          <m:t xml:space="preserve">λ </m:t>
+        </m:r>
+      </m:oMath>
+      <w:r>
+        <w:rPr>
+          <w:rFonts w:eastAsiaTheme="minorEastAsia"/>
+        </w:rPr>
+        <w:t xml:space="preserve">will be minimum, also </w:t>
+      </w:r>
+      <m:oMath>
+        <m:sSub>
+          <m:sSubPr>
+            <m:ctrlPr>
+              <w:rPr>
+                <w:rFonts w:ascii="Cambria Math" w:eastAsiaTheme="minorEastAsia" w:hAnsi="Cambria Math"/>
+                <w:i/>
+              </w:rPr>
+            </m:ctrlPr>
+          </m:sSubPr>
+          <m:e>
+            <m:r>
+              <w:rPr>
+                <w:rFonts w:ascii="Cambria Math" w:eastAsiaTheme="minorEastAsia" w:hAnsi="Cambria Math"/>
+              </w:rPr>
+              <m:t>λ</m:t>
+            </m:r>
+          </m:e>
+          <m:sub>
+            <m:r>
+              <w:rPr>
+                <w:rFonts w:ascii="Cambria Math" w:eastAsiaTheme="minorEastAsia" w:hAnsi="Cambria Math"/>
+              </w:rPr>
+              <m:t>2</m:t>
+            </m:r>
+          </m:sub>
+        </m:sSub>
+        <m:r>
+          <w:rPr>
+            <w:rFonts w:ascii="Cambria Math" w:eastAsiaTheme="minorEastAsia" w:hAnsi="Cambria Math"/>
+          </w:rPr>
+          <m:t xml:space="preserve">and </m:t>
+        </m:r>
+        <m:sSub>
+          <m:sSubPr>
+            <m:ctrlPr>
+              <w:rPr>
+                <w:rFonts w:ascii="Cambria Math" w:eastAsiaTheme="minorEastAsia" w:hAnsi="Cambria Math"/>
+                <w:i/>
+              </w:rPr>
+            </m:ctrlPr>
+          </m:sSubPr>
+          <m:e>
+            <m:r>
+              <w:rPr>
+                <w:rFonts w:ascii="Cambria Math" w:eastAsiaTheme="minorEastAsia" w:hAnsi="Cambria Math"/>
+              </w:rPr>
+              <m:t>λ</m:t>
+            </m:r>
+          </m:e>
+          <m:sub>
+            <m:r>
+              <w:rPr>
+                <w:rFonts w:ascii="Cambria Math" w:eastAsiaTheme="minorEastAsia" w:hAnsi="Cambria Math"/>
+              </w:rPr>
+              <m:t>3</m:t>
+            </m:r>
+          </m:sub>
+        </m:sSub>
+      </m:oMath>
+      <w:r>
+        <w:rPr>
+          <w:rFonts w:eastAsiaTheme="minorEastAsia"/>
+        </w:rPr>
+        <w:t xml:space="preserve"> are choose taking in to consideration a word that will not influence the probability </w:t>
+      </w:r>
+      <m:oMath>
+        <m:sSub>
+          <m:sSubPr>
+            <m:ctrlPr>
+              <w:rPr>
+                <w:rFonts w:ascii="Cambria Math" w:eastAsiaTheme="minorEastAsia" w:hAnsi="Cambria Math"/>
+                <w:i/>
+              </w:rPr>
+            </m:ctrlPr>
+          </m:sSubPr>
+          <m:e>
+            <m:r>
+              <w:rPr>
+                <w:rFonts w:ascii="Cambria Math" w:eastAsiaTheme="minorEastAsia" w:hAnsi="Cambria Math"/>
+              </w:rPr>
+              <m:t>q</m:t>
+            </m:r>
+          </m:e>
+          <m:sub>
+            <m:r>
+              <w:rPr>
+                <w:rFonts w:ascii="Cambria Math" w:eastAsiaTheme="minorEastAsia" w:hAnsi="Cambria Math"/>
+              </w:rPr>
+              <m:t>ML</m:t>
+            </m:r>
+          </m:sub>
+        </m:sSub>
+      </m:oMath>
+      <w:r>
+        <w:rPr>
+          <w:rFonts w:eastAsiaTheme="minorEastAsia"/>
+        </w:rPr>
+        <w:t xml:space="preserve"> that they represent.</w:t>
+      </w:r>
     </w:p>
     <w:p>
       <w:pPr>
@@ -131,17 +2898,9 @@
         <w:rPr>
           <w:rFonts w:eastAsiaTheme="minorEastAsia"/>
         </w:rPr>
-        <w:t xml:space="preserve"> (sentence), parameters </w:t>
-      </w:r>
-      <w:proofErr w:type="gramStart"/>
-      <w:r>
-        <w:rPr>
-          <w:rFonts w:eastAsiaTheme="minorEastAsia"/>
-        </w:rPr>
-        <w:t>q(</w:t>
+        <w:t xml:space="preserve"> (sentence), parameters q(</w:t>
       </w:r>
       <w:proofErr w:type="spellStart"/>
-      <w:proofErr w:type="gramEnd"/>
       <w:r>
         <w:rPr>
           <w:rFonts w:eastAsiaTheme="minorEastAsia"/>
@@ -370,13 +3129,8 @@
         <w:t>Initialization</w:t>
       </w:r>
       <w:r>
-        <w:t xml:space="preserve">: </w:t>
-      </w:r>
-      <w:proofErr w:type="gramStart"/>
-      <w:r>
-        <w:t xml:space="preserve">Set </w:t>
-      </w:r>
-      <w:proofErr w:type="gramEnd"/>
+        <w:t xml:space="preserve">: Set </w:t>
+      </w:r>
       <m:oMath>
         <m:r>
           <w:rPr>
@@ -406,19 +3160,7 @@
           <w:rPr>
             <w:rFonts w:ascii="Cambria Math" w:hAnsi="Cambria Math"/>
           </w:rPr>
-          <m:t>←</m:t>
-        </m:r>
-        <m:r>
-          <w:rPr>
-            <w:rFonts w:ascii="Cambria Math" w:hAnsi="Cambria Math"/>
-          </w:rPr>
-          <m:t>1</m:t>
-        </m:r>
-        <m:r>
-          <w:rPr>
-            <w:rFonts w:ascii="Cambria Math" w:hAnsi="Cambria Math"/>
-          </w:rPr>
-          <m:t xml:space="preserve"> </m:t>
+          <m:t xml:space="preserve">←1 </m:t>
         </m:r>
       </m:oMath>
       <w:r>
@@ -505,16 +3247,8 @@
         <w:rPr>
           <w:rFonts w:eastAsiaTheme="minorEastAsia"/>
         </w:rPr>
-        <w:t xml:space="preserve">  </w:t>
-      </w:r>
-      <w:proofErr w:type="gramStart"/>
-      <w:r>
-        <w:rPr>
-          <w:rFonts w:eastAsiaTheme="minorEastAsia"/>
-        </w:rPr>
-        <w:t xml:space="preserve">;  </w:t>
-      </w:r>
-      <w:proofErr w:type="gramEnd"/>
+        <w:t xml:space="preserve">  ;  </w:t>
+      </w:r>
       <m:oMath>
         <m:sSub>
           <m:sSubPr>
@@ -584,13 +3318,16 @@
     <w:p>
       <w:r>
         <w:tab/>
-        <w:t>For k=1,…</w:t>
+        <w:t>For k=</w:t>
       </w:r>
       <w:proofErr w:type="gramStart"/>
       <w:r>
+        <w:t>1,…</w:t>
+      </w:r>
+      <w:proofErr w:type="gramEnd"/>
+      <w:r>
         <w:t>,n</w:t>
       </w:r>
-      <w:proofErr w:type="gramEnd"/>
     </w:p>
     <w:p>
       <w:pPr>
@@ -654,13 +3391,7 @@
           <w:rPr>
             <w:rFonts w:ascii="Cambria Math" w:hAnsi="Cambria Math"/>
           </w:rPr>
-          <m:t>,v</m:t>
-        </m:r>
-        <m:r>
-          <w:rPr>
-            <w:rFonts w:ascii="Cambria Math" w:hAnsi="Cambria Math"/>
-          </w:rPr>
-          <m:t>∈T(</m:t>
+          <m:t>,v∈T(</m:t>
         </m:r>
         <m:sSub>
           <m:sSubPr>
@@ -741,31 +3472,7 @@
               <w:rPr>
                 <w:rFonts w:ascii="Cambria Math" w:hAnsi="Cambria Math"/>
               </w:rPr>
-              <m:t>k</m:t>
-            </m:r>
-            <m:r>
-              <w:rPr>
-                <w:rFonts w:ascii="Cambria Math" w:hAnsi="Cambria Math"/>
-              </w:rPr>
-              <m:t>,</m:t>
-            </m:r>
-            <m:r>
-              <w:rPr>
-                <w:rFonts w:ascii="Cambria Math" w:hAnsi="Cambria Math"/>
-              </w:rPr>
-              <m:t>u</m:t>
-            </m:r>
-            <m:r>
-              <w:rPr>
-                <w:rFonts w:ascii="Cambria Math" w:hAnsi="Cambria Math"/>
-              </w:rPr>
-              <m:t>,</m:t>
-            </m:r>
-            <m:r>
-              <w:rPr>
-                <w:rFonts w:ascii="Cambria Math" w:hAnsi="Cambria Math"/>
-              </w:rPr>
-              <m:t>v</m:t>
+              <m:t>k,u,v</m:t>
             </m:r>
           </m:e>
         </m:d>
@@ -893,37 +3600,7 @@
                       <w:rPr>
                         <w:rFonts w:ascii="Cambria Math" w:hAnsi="Cambria Math"/>
                       </w:rPr>
-                      <m:t>k</m:t>
-                    </m:r>
-                    <m:r>
-                      <w:rPr>
-                        <w:rFonts w:ascii="Cambria Math" w:hAnsi="Cambria Math"/>
-                      </w:rPr>
-                      <m:t>-1</m:t>
-                    </m:r>
-                    <m:r>
-                      <w:rPr>
-                        <w:rFonts w:ascii="Cambria Math" w:hAnsi="Cambria Math"/>
-                      </w:rPr>
-                      <m:t>,</m:t>
-                    </m:r>
-                    <m:r>
-                      <w:rPr>
-                        <w:rFonts w:ascii="Cambria Math" w:hAnsi="Cambria Math"/>
-                      </w:rPr>
-                      <m:t>w</m:t>
-                    </m:r>
-                    <m:r>
-                      <w:rPr>
-                        <w:rFonts w:ascii="Cambria Math" w:hAnsi="Cambria Math"/>
-                      </w:rPr>
-                      <m:t>,</m:t>
-                    </m:r>
-                    <m:r>
-                      <w:rPr>
-                        <w:rFonts w:ascii="Cambria Math" w:hAnsi="Cambria Math"/>
-                      </w:rPr>
-                      <m:t>u</m:t>
+                      <m:t>k-1,w,u</m:t>
                     </m:r>
                   </m:e>
                 </m:d>
@@ -1073,16 +3750,7 @@
                     <w:rPr>
                       <w:rFonts w:ascii="Cambria Math" w:hAnsi="Cambria Math"/>
                     </w:rPr>
-                    <m:t>arg</m:t>
-                  </m:r>
-                  <m:r>
-                    <m:rPr>
-                      <m:sty m:val="p"/>
-                    </m:rPr>
-                    <w:rPr>
-                      <w:rFonts w:ascii="Cambria Math" w:hAnsi="Cambria Math"/>
-                    </w:rPr>
-                    <m:t>max</m:t>
+                    <m:t>argmax</m:t>
                   </m:r>
                 </m:e>
                 <m:lim>
@@ -1265,26 +3933,15 @@
     <w:p>
       <w:r>
         <w:tab/>
+        <w:t>Answer[n-1], Answer[</w:t>
       </w:r>
       <w:proofErr w:type="gramStart"/>
       <w:r>
-        <w:t>Answer[</w:t>
+        <w:t>n]  =</w:t>
       </w:r>
       <w:proofErr w:type="gramEnd"/>
       <w:r>
-        <w:t xml:space="preserve">n-1], </w:t>
-      </w:r>
-      <w:r>
-        <w:t>Answer[</w:t>
-      </w:r>
-      <w:r>
-        <w:t>n</w:t>
-      </w:r>
-      <w:r>
-        <w:t>]</w:t>
-      </w:r>
-      <w:r>
-        <w:t xml:space="preserve">  = </w:t>
+        <w:t xml:space="preserve"> </w:t>
       </w:r>
       <m:oMath>
         <m:limLow>
@@ -1314,16 +3971,7 @@
               <w:rPr>
                 <w:rFonts w:ascii="Cambria Math" w:hAnsi="Cambria Math"/>
               </w:rPr>
-              <m:t>(u,v</m:t>
-            </m:r>
-            <m:r>
-              <m:rPr>
-                <m:sty m:val="p"/>
-              </m:rPr>
-              <w:rPr>
-                <w:rFonts w:ascii="Cambria Math" w:hAnsi="Cambria Math"/>
-              </w:rPr>
-              <m:t>)</m:t>
+              <m:t>(u,v)</m:t>
             </m:r>
           </m:lim>
         </m:limLow>
@@ -1394,20 +4042,15 @@
       </w:r>
       <w:r>
         <w:tab/>
-        <w:t xml:space="preserve">Answer[k] = </w:t>
-      </w:r>
-      <w:proofErr w:type="spellStart"/>
+        <w:t>Answer[k] = bp(k+</w:t>
+      </w:r>
       <w:proofErr w:type="gramStart"/>
       <w:r>
-        <w:t>bp</w:t>
-      </w:r>
-      <w:proofErr w:type="spellEnd"/>
-      <w:r>
-        <w:t>(</w:t>
+        <w:t>2,answer</w:t>
       </w:r>
       <w:proofErr w:type="gramEnd"/>
       <w:r>
-        <w:t>k+2,answer[k+1], answer[k+2])</w:t>
+        <w:t>[k+1], answer[k+2])</w:t>
       </w:r>
     </w:p>
     <w:p>
@@ -1434,7 +4077,15 @@
         </w:rPr>
       </w:pPr>
       <w:r>
-        <w:t xml:space="preserve">The computation complexity is similar to the </w:t>
+        <w:t xml:space="preserve">The computation complexity is </w:t>
+      </w:r>
+      <w:proofErr w:type="gramStart"/>
+      <w:r>
+        <w:t>similar to</w:t>
+      </w:r>
+      <w:proofErr w:type="gramEnd"/>
+      <w:r>
+        <w:t xml:space="preserve"> the </w:t>
       </w:r>
       <w:r>
         <w:t xml:space="preserve">original Viterbi </w:t>
@@ -1445,13 +4096,16 @@
       </w:r>
       <w:proofErr w:type="spellEnd"/>
       <w:r>
-        <w:t xml:space="preserve">. The difference is in the inner loops, under the given information about the T(x) size limit, we get that each inner loop is at most K, and also the max operator over at most K elements. Hence we </w:t>
+        <w:t xml:space="preserve">. The difference is in the inner loops, under the given information about the T(x) size limit, we get that each inner loop is at most K, and also the max operator over at most K elements. </w:t>
       </w:r>
       <w:proofErr w:type="gramStart"/>
       <w:r>
-        <w:t xml:space="preserve">get </w:t>
+        <w:t>Hence</w:t>
       </w:r>
       <w:proofErr w:type="gramEnd"/>
+      <w:r>
+        <w:t xml:space="preserve"> we get </w:t>
+      </w:r>
       <m:oMath>
         <m:r>
           <w:rPr>
@@ -1580,18 +4234,34 @@
       <w:pPr>
         <w:pStyle w:val="ListParagraph"/>
       </w:pPr>
+    </w:p>
+    <w:p>
+      <w:pPr>
+        <w:pStyle w:val="ListParagraph"/>
+      </w:pPr>
+    </w:p>
+    <w:p>
+      <w:pPr>
+        <w:pStyle w:val="ListParagraph"/>
+      </w:pPr>
+    </w:p>
+    <w:p>
+      <w:pPr>
+        <w:pStyle w:val="ListParagraph"/>
+      </w:pPr>
+      <w:bookmarkStart w:id="0" w:name="_GoBack"/>
       <w:r>
         <w:rPr>
           <w:noProof/>
         </w:rPr>
         <w:drawing>
-          <wp:anchor distT="0" distB="0" distL="114300" distR="114300" simplePos="0" relativeHeight="251658240" behindDoc="1" locked="0" layoutInCell="1" allowOverlap="1">
+          <wp:anchor distT="0" distB="0" distL="114300" distR="114300" simplePos="0" relativeHeight="251658240" behindDoc="1" locked="0" layoutInCell="1" allowOverlap="1" wp14:anchorId="52140655" wp14:editId="4868F367">
             <wp:simplePos x="0" y="0"/>
-            <wp:positionH relativeFrom="column">
-              <wp:posOffset>-419100</wp:posOffset>
+            <wp:positionH relativeFrom="page">
+              <wp:align>left</wp:align>
             </wp:positionH>
             <wp:positionV relativeFrom="paragraph">
-              <wp:posOffset>563245</wp:posOffset>
+              <wp:posOffset>196850</wp:posOffset>
             </wp:positionV>
             <wp:extent cx="5731510" cy="5246370"/>
             <wp:effectExtent l="0" t="0" r="2540" b="0"/>
@@ -1608,7 +4278,7 @@
                     <pic:cNvPicPr/>
                   </pic:nvPicPr>
                   <pic:blipFill>
-                    <a:blip r:embed="rId5">
+                    <a:blip r:embed="rId7">
                       <a:extLst>
                         <a:ext uri="{28A0092B-C50C-407E-A947-70E740481C1C}">
                           <a14:useLocalDpi xmlns:a14="http://schemas.microsoft.com/office/drawing/2010/main" val="0"/>
@@ -1634,6 +4304,27 @@
           </wp:anchor>
         </w:drawing>
       </w:r>
+      <w:bookmarkEnd w:id="0"/>
+    </w:p>
+    <w:p>
+      <w:pPr>
+        <w:pStyle w:val="ListParagraph"/>
+      </w:pPr>
+    </w:p>
+    <w:p>
+      <w:pPr>
+        <w:pStyle w:val="ListParagraph"/>
+      </w:pPr>
+    </w:p>
+    <w:p>
+      <w:pPr>
+        <w:pStyle w:val="ListParagraph"/>
+      </w:pPr>
+    </w:p>
+    <w:p>
+      <w:pPr>
+        <w:pStyle w:val="ListParagraph"/>
+      </w:pPr>
     </w:p>
     <w:sectPr>
       <w:pgSz w:w="11906" w:h="16838"/>
@@ -1646,7 +4337,7 @@
 </file>
 
 <file path=word/numbering.xml><?xml version="1.0" encoding="utf-8"?>
-<w:numbering xmlns:wpc="http://schemas.microsoft.com/office/word/2010/wordprocessingCanvas" xmlns:mc="http://schemas.openxmlformats.org/markup-compatibility/2006" xmlns:o="urn:schemas-microsoft-com:office:office" xmlns:r="http://schemas.openxmlformats.org/officeDocument/2006/relationships" xmlns:m="http://schemas.openxmlformats.org/officeDocument/2006/math" xmlns:v="urn:schemas-microsoft-com:vml" xmlns:wp14="http://schemas.microsoft.com/office/word/2010/wordprocessingDrawing" xmlns:wp="http://schemas.openxmlformats.org/drawingml/2006/wordprocessingDrawing" xmlns:w10="urn:schemas-microsoft-com:office:word" xmlns:w="http://schemas.openxmlformats.org/wordprocessingml/2006/main" xmlns:w14="http://schemas.microsoft.com/office/word/2010/wordml" xmlns:w15="http://schemas.microsoft.com/office/word/2012/wordml" xmlns:wpg="http://schemas.microsoft.com/office/word/2010/wordprocessingGroup" xmlns:wpi="http://schemas.microsoft.com/office/word/2010/wordprocessingInk" xmlns:wne="http://schemas.microsoft.com/office/word/2006/wordml" xmlns:wps="http://schemas.microsoft.com/office/word/2010/wordprocessingShape" mc:Ignorable="w14 w15 wp14">
+<w:numbering xmlns:wpc="http://schemas.microsoft.com/office/word/2010/wordprocessingCanvas" xmlns:cx="http://schemas.microsoft.com/office/drawing/2014/chartex" xmlns:cx1="http://schemas.microsoft.com/office/drawing/2015/9/8/chartex" xmlns:cx2="http://schemas.microsoft.com/office/drawing/2015/10/21/chartex" xmlns:cx3="http://schemas.microsoft.com/office/drawing/2016/5/9/chartex" xmlns:cx4="http://schemas.microsoft.com/office/drawing/2016/5/10/chartex" xmlns:cx5="http://schemas.microsoft.com/office/drawing/2016/5/11/chartex" xmlns:cx6="http://schemas.microsoft.com/office/drawing/2016/5/12/chartex" xmlns:cx7="http://schemas.microsoft.com/office/drawing/2016/5/13/chartex" xmlns:cx8="http://schemas.microsoft.com/office/drawing/2016/5/14/chartex" xmlns:mc="http://schemas.openxmlformats.org/markup-compatibility/2006" xmlns:aink="http://schemas.microsoft.com/office/drawing/2016/ink" xmlns:am3d="http://schemas.microsoft.com/office/drawing/2017/model3d" xmlns:o="urn:schemas-microsoft-com:office:office" xmlns:r="http://schemas.openxmlformats.org/officeDocument/2006/relationships" xmlns:m="http://schemas.openxmlformats.org/officeDocument/2006/math" xmlns:v="urn:schemas-microsoft-com:vml" xmlns:wp14="http://schemas.microsoft.com/office/word/2010/wordprocessingDrawing" xmlns:wp="http://schemas.openxmlformats.org/drawingml/2006/wordprocessingDrawing" xmlns:w10="urn:schemas-microsoft-com:office:word" xmlns:w="http://schemas.openxmlformats.org/wordprocessingml/2006/main" xmlns:w14="http://schemas.microsoft.com/office/word/2010/wordml" xmlns:w15="http://schemas.microsoft.com/office/word/2012/wordml" xmlns:w16cid="http://schemas.microsoft.com/office/word/2016/wordml/cid" xmlns:w16se="http://schemas.microsoft.com/office/word/2015/wordml/symex" xmlns:wpg="http://schemas.microsoft.com/office/word/2010/wordprocessingGroup" xmlns:wpi="http://schemas.microsoft.com/office/word/2010/wordprocessingInk" xmlns:wne="http://schemas.microsoft.com/office/word/2006/wordml" xmlns:wps="http://schemas.microsoft.com/office/word/2010/wordprocessingShape" mc:Ignorable="w14 w15 w16se w16cid wp14">
   <w:abstractNum w:abstractNumId="0" w15:restartNumberingAfterBreak="0">
     <w:nsid w:val="50620B81"/>
     <w:multiLevelType w:val="hybridMultilevel"/>
@@ -1743,7 +4434,7 @@
 </file>
 
 <file path=word/styles.xml><?xml version="1.0" encoding="utf-8"?>
-<w:styles xmlns:mc="http://schemas.openxmlformats.org/markup-compatibility/2006" xmlns:r="http://schemas.openxmlformats.org/officeDocument/2006/relationships" xmlns:w="http://schemas.openxmlformats.org/wordprocessingml/2006/main" xmlns:w14="http://schemas.microsoft.com/office/word/2010/wordml" xmlns:w15="http://schemas.microsoft.com/office/word/2012/wordml" mc:Ignorable="w14 w15">
+<w:styles xmlns:mc="http://schemas.openxmlformats.org/markup-compatibility/2006" xmlns:r="http://schemas.openxmlformats.org/officeDocument/2006/relationships" xmlns:w="http://schemas.openxmlformats.org/wordprocessingml/2006/main" xmlns:w14="http://schemas.microsoft.com/office/word/2010/wordml" xmlns:w15="http://schemas.microsoft.com/office/word/2012/wordml" xmlns:w16cid="http://schemas.microsoft.com/office/word/2016/wordml/cid" xmlns:w16se="http://schemas.microsoft.com/office/word/2015/wordml/symex" mc:Ignorable="w14 w15 w16se w16cid">
   <w:docDefaults>
     <w:rPrDefault>
       <w:rPr>
@@ -1759,7 +4450,7 @@
       </w:pPr>
     </w:pPrDefault>
   </w:docDefaults>
-  <w:latentStyles w:defLockedState="0" w:defUIPriority="99" w:defSemiHidden="0" w:defUnhideWhenUsed="0" w:defQFormat="0" w:count="371">
+  <w:latentStyles w:defLockedState="0" w:defUIPriority="99" w:defSemiHidden="0" w:defUnhideWhenUsed="0" w:defQFormat="0" w:count="375">
     <w:lsdException w:name="Normal" w:uiPriority="0" w:qFormat="1"/>
     <w:lsdException w:name="heading 1" w:uiPriority="9" w:qFormat="1"/>
     <w:lsdException w:name="heading 2" w:semiHidden="1" w:uiPriority="9" w:unhideWhenUsed="1" w:qFormat="1"/>
@@ -1865,7 +4556,6 @@
     <w:lsdException w:name="HTML Sample" w:semiHidden="1" w:unhideWhenUsed="1"/>
     <w:lsdException w:name="HTML Typewriter" w:semiHidden="1" w:unhideWhenUsed="1"/>
     <w:lsdException w:name="HTML Variable" w:semiHidden="1" w:unhideWhenUsed="1"/>
-    <w:lsdException w:name="Normal Table" w:semiHidden="1" w:unhideWhenUsed="1"/>
     <w:lsdException w:name="annotation subject" w:semiHidden="1" w:unhideWhenUsed="1"/>
     <w:lsdException w:name="No List" w:semiHidden="1" w:unhideWhenUsed="1"/>
     <w:lsdException w:name="Outline List 1" w:semiHidden="1" w:unhideWhenUsed="1"/>
@@ -1909,10 +4599,8 @@
     <w:lsdException w:name="Table Elegant" w:semiHidden="1" w:unhideWhenUsed="1"/>
     <w:lsdException w:name="Table Professional" w:semiHidden="1" w:unhideWhenUsed="1"/>
     <w:lsdException w:name="Table Subtle 1" w:semiHidden="1" w:unhideWhenUsed="1"/>
-    <w:lsdException w:name="Table Subtle 2" w:semiHidden="1" w:unhideWhenUsed="1"/>
     <w:lsdException w:name="Table Web 1" w:semiHidden="1" w:unhideWhenUsed="1"/>
     <w:lsdException w:name="Table Web 2" w:semiHidden="1" w:unhideWhenUsed="1"/>
-    <w:lsdException w:name="Table Web 3" w:semiHidden="1" w:unhideWhenUsed="1"/>
     <w:lsdException w:name="Balloon Text" w:semiHidden="1" w:unhideWhenUsed="1"/>
     <w:lsdException w:name="Table Grid" w:uiPriority="39"/>
     <w:lsdException w:name="Table Theme" w:semiHidden="1" w:unhideWhenUsed="1"/>
@@ -2131,10 +4819,35 @@
     <w:lsdException w:name="List Table 5 Dark Accent 6" w:uiPriority="50"/>
     <w:lsdException w:name="List Table 6 Colorful Accent 6" w:uiPriority="51"/>
     <w:lsdException w:name="List Table 7 Colorful Accent 6" w:uiPriority="52"/>
+    <w:lsdException w:name="Mention" w:semiHidden="1" w:unhideWhenUsed="1"/>
+    <w:lsdException w:name="Smart Hyperlink" w:semiHidden="1" w:unhideWhenUsed="1"/>
+    <w:lsdException w:name="Hashtag" w:semiHidden="1" w:unhideWhenUsed="1"/>
+    <w:lsdException w:name="Unresolved Mention" w:semiHidden="1" w:unhideWhenUsed="1"/>
   </w:latentStyles>
   <w:style w:type="paragraph" w:default="1" w:styleId="Normal">
     <w:name w:val="Normal"/>
     <w:qFormat/>
+  </w:style>
+  <w:style w:type="paragraph" w:styleId="Heading1">
+    <w:name w:val="heading 1"/>
+    <w:basedOn w:val="Normal"/>
+    <w:next w:val="Normal"/>
+    <w:link w:val="Heading1Char"/>
+    <w:uiPriority w:val="9"/>
+    <w:qFormat/>
+    <w:rsid w:val="00717458"/>
+    <w:pPr>
+      <w:keepNext/>
+      <w:keepLines/>
+      <w:spacing w:before="240" w:after="0"/>
+      <w:outlineLvl w:val="0"/>
+    </w:pPr>
+    <w:rPr>
+      <w:rFonts w:asciiTheme="majorHAnsi" w:eastAsiaTheme="majorEastAsia" w:hAnsiTheme="majorHAnsi" w:cstheme="majorBidi"/>
+      <w:color w:val="2E74B5" w:themeColor="accent1" w:themeShade="BF"/>
+      <w:sz w:val="32"/>
+      <w:szCs w:val="32"/>
+    </w:rPr>
   </w:style>
   <w:style w:type="character" w:default="1" w:styleId="DefaultParagraphFont">
     <w:name w:val="Default Paragraph Font"/>
@@ -2241,6 +4954,51 @@
       <w:ind w:left="720"/>
       <w:contextualSpacing/>
     </w:pPr>
+  </w:style>
+  <w:style w:type="character" w:customStyle="1" w:styleId="Heading1Char">
+    <w:name w:val="Heading 1 Char"/>
+    <w:basedOn w:val="DefaultParagraphFont"/>
+    <w:link w:val="Heading1"/>
+    <w:uiPriority w:val="9"/>
+    <w:rsid w:val="00717458"/>
+    <w:rPr>
+      <w:rFonts w:asciiTheme="majorHAnsi" w:eastAsiaTheme="majorEastAsia" w:hAnsiTheme="majorHAnsi" w:cstheme="majorBidi"/>
+      <w:color w:val="2E74B5" w:themeColor="accent1" w:themeShade="BF"/>
+      <w:sz w:val="32"/>
+      <w:szCs w:val="32"/>
+    </w:rPr>
+  </w:style>
+  <w:style w:type="paragraph" w:styleId="NoSpacing">
+    <w:name w:val="No Spacing"/>
+    <w:uiPriority w:val="1"/>
+    <w:qFormat/>
+    <w:rsid w:val="008B6666"/>
+    <w:pPr>
+      <w:spacing w:after="0" w:line="240" w:lineRule="auto"/>
+    </w:pPr>
+  </w:style>
+  <w:style w:type="character" w:styleId="Hyperlink">
+    <w:name w:val="Hyperlink"/>
+    <w:basedOn w:val="DefaultParagraphFont"/>
+    <w:uiPriority w:val="99"/>
+    <w:unhideWhenUsed/>
+    <w:rsid w:val="00E23F02"/>
+    <w:rPr>
+      <w:color w:val="0563C1" w:themeColor="hyperlink"/>
+      <w:u w:val="single"/>
+    </w:rPr>
+  </w:style>
+  <w:style w:type="character" w:styleId="UnresolvedMention">
+    <w:name w:val="Unresolved Mention"/>
+    <w:basedOn w:val="DefaultParagraphFont"/>
+    <w:uiPriority w:val="99"/>
+    <w:semiHidden/>
+    <w:unhideWhenUsed/>
+    <w:rsid w:val="00E23F02"/>
+    <w:rPr>
+      <w:color w:val="605E5C"/>
+      <w:shd w:val="clear" w:color="auto" w:fill="E1DFDD"/>
+    </w:rPr>
   </w:style>
 </w:styles>
 </file>
@@ -2504,4 +5262,16 @@
     </a:ext>
   </a:extLst>
 </a:theme>
+</file>
+
+<file path=customXml/item1.xml><?xml version="1.0" encoding="utf-8"?>
+<b:Sources xmlns:b="http://schemas.openxmlformats.org/officeDocument/2006/bibliography" xmlns="http://schemas.openxmlformats.org/officeDocument/2006/bibliography" SelectedStyle="\APASixthEditionOfficeOnline.xsl" StyleName="APA" Version="6"/>
+</file>
+
+<file path=customXml/itemProps1.xml><?xml version="1.0" encoding="utf-8"?>
+<ds:datastoreItem xmlns:ds="http://schemas.openxmlformats.org/officeDocument/2006/customXml" ds:itemID="{6974F54D-AF5D-4EA5-9ACC-0794EBC30FA5}">
+  <ds:schemaRefs>
+    <ds:schemaRef ds:uri="http://schemas.openxmlformats.org/officeDocument/2006/bibliography"/>
+  </ds:schemaRefs>
+</ds:datastoreItem>
 </file>
</xml_diff>